<commit_message>
VSTS rebranding in Azure DevOps
</commit_message>
<xml_diff>
--- a/CV_GianluigiLiguori_en.docx
+++ b/CV_GianluigiLiguori_en.docx
@@ -2071,7 +2071,6 @@
           </mc:Fallback>
         </mc:AlternateContent>
       </w:r>
-      <w:proofErr w:type="spellStart"/>
       <w:r>
         <w:rPr>
           <w:rFonts w:ascii="Georgia" w:eastAsia="Georgia" w:hAnsi="Georgia" w:cs="Georgia"/>
@@ -2092,7 +2091,6 @@
         </w:rPr>
         <w:t>e</w:t>
       </w:r>
-      <w:proofErr w:type="spellEnd"/>
     </w:p>
     <w:p>
       <w:pPr>
@@ -2331,27 +2329,7 @@
           <w:sz w:val="24"/>
           <w:szCs w:val="20"/>
         </w:rPr>
-        <w:t xml:space="preserve">and </w:t>
-      </w:r>
-      <w:proofErr w:type="spellStart"/>
-      <w:r>
-        <w:rPr>
-          <w:rFonts w:ascii="Arial" w:eastAsia="Arial" w:hAnsi="Arial" w:cs="Arial"/>
-          <w:color w:val="58524E"/>
-          <w:sz w:val="24"/>
-          <w:szCs w:val="20"/>
-        </w:rPr>
-        <w:t>techniques</w:t>
-      </w:r>
-      <w:proofErr w:type="spellEnd"/>
-      <w:r>
-        <w:rPr>
-          <w:rFonts w:ascii="Arial" w:eastAsia="Arial" w:hAnsi="Arial" w:cs="Arial"/>
-          <w:color w:val="58524E"/>
-          <w:sz w:val="24"/>
-          <w:szCs w:val="20"/>
-        </w:rPr>
-        <w:t xml:space="preserve"> </w:t>
+        <w:t xml:space="preserve">and techniques </w:t>
       </w:r>
       <w:r>
         <w:rPr>
@@ -4270,20 +4248,8 @@
                 <w:sz w:val="20"/>
                 <w:szCs w:val="20"/>
               </w:rPr>
-              <w:t xml:space="preserve">Programming </w:t>
-            </w:r>
-            <w:proofErr w:type="spellStart"/>
-            <w:r>
-              <w:rPr>
-                <w:rFonts w:ascii="Georgia" w:eastAsia="Georgia" w:hAnsi="Georgia" w:cs="Georgia"/>
-                <w:b/>
-                <w:color w:val="58524E"/>
-                <w:sz w:val="20"/>
-                <w:szCs w:val="20"/>
-              </w:rPr>
-              <w:t>languages</w:t>
-            </w:r>
-            <w:proofErr w:type="spellEnd"/>
+              <w:t>Programming languages</w:t>
+            </w:r>
           </w:p>
         </w:tc>
         <w:tc>
@@ -5502,7 +5468,25 @@
                 <w:color w:val="58524E"/>
                 <w:lang w:eastAsia="en-US"/>
               </w:rPr>
-              <w:t>; Microsoft Project; Visual Studio Team Services;</w:t>
+              <w:t xml:space="preserve">; Microsoft Project; </w:t>
+            </w:r>
+            <w:r>
+              <w:rPr>
+                <w:rFonts w:ascii="Arial" w:eastAsia="Arial" w:hAnsi="Arial" w:cs="Arial"/>
+                <w:color w:val="58524E"/>
+                <w:lang w:eastAsia="en-US"/>
+              </w:rPr>
+              <w:t>Azure DevOps</w:t>
+            </w:r>
+            <w:bookmarkStart w:id="0" w:name="_GoBack"/>
+            <w:bookmarkEnd w:id="0"/>
+            <w:r>
+              <w:rPr>
+                <w:rFonts w:ascii="Arial" w:eastAsia="Arial" w:hAnsi="Arial" w:cs="Arial"/>
+                <w:color w:val="58524E"/>
+                <w:lang w:eastAsia="en-US"/>
+              </w:rPr>
+              <w:t>;</w:t>
             </w:r>
             <w:r>
               <w:rPr>
@@ -5704,8 +5688,6 @@
               </w:rPr>
               <w:t>;</w:t>
             </w:r>
-            <w:bookmarkStart w:id="0" w:name="_GoBack"/>
-            <w:bookmarkEnd w:id="0"/>
           </w:p>
           <w:p>
             <w:pPr>
@@ -10362,7 +10344,6 @@
                 <w:szCs w:val="20"/>
               </w:rPr>
             </w:pPr>
-            <w:proofErr w:type="spellStart"/>
             <w:r>
               <w:rPr>
                 <w:rFonts w:ascii="Arial" w:eastAsia="Georgia" w:hAnsi="Arial" w:cs="Arial"/>
@@ -10373,7 +10354,6 @@
               </w:rPr>
               <w:t>Projects</w:t>
             </w:r>
-            <w:proofErr w:type="spellEnd"/>
           </w:p>
         </w:tc>
         <w:tc>
@@ -10635,25 +10615,7 @@
                 <w:color w:val="58524E"/>
                 <w:lang w:eastAsia="en-US"/>
               </w:rPr>
-              <w:t xml:space="preserve"> company in the </w:t>
-            </w:r>
-            <w:proofErr w:type="spellStart"/>
-            <w:r>
-              <w:rPr>
-                <w:rFonts w:ascii="Arial" w:eastAsia="Arial" w:hAnsi="Arial" w:cs="Arial"/>
-                <w:color w:val="58524E"/>
-                <w:lang w:eastAsia="en-US"/>
-              </w:rPr>
-              <w:t>optical</w:t>
-            </w:r>
-            <w:proofErr w:type="spellEnd"/>
-            <w:r>
-              <w:rPr>
-                <w:rFonts w:ascii="Arial" w:eastAsia="Arial" w:hAnsi="Arial" w:cs="Arial"/>
-                <w:color w:val="58524E"/>
-                <w:lang w:eastAsia="en-US"/>
-              </w:rPr>
-              <w:t xml:space="preserve"> </w:t>
+              <w:t xml:space="preserve"> company in the optical </w:t>
             </w:r>
             <w:proofErr w:type="spellStart"/>
             <w:r>
@@ -11003,7 +10965,6 @@
                 <w:szCs w:val="20"/>
               </w:rPr>
             </w:pPr>
-            <w:proofErr w:type="spellStart"/>
             <w:r>
               <w:rPr>
                 <w:rFonts w:ascii="Arial" w:eastAsia="Georgia" w:hAnsi="Arial" w:cs="Arial"/>
@@ -11014,7 +10975,6 @@
               </w:rPr>
               <w:t>Projects</w:t>
             </w:r>
-            <w:proofErr w:type="spellEnd"/>
           </w:p>
         </w:tc>
         <w:tc>
@@ -11065,57 +11025,73 @@
               </w:rPr>
               <w:br/>
             </w:r>
+            <w:r>
+              <w:rPr>
+                <w:rFonts w:ascii="Arial" w:eastAsia="Arial" w:hAnsi="Arial" w:cs="Arial"/>
+                <w:b/>
+                <w:color w:val="58524E"/>
+                <w:lang w:eastAsia="en-US"/>
+              </w:rPr>
+              <w:t>Description</w:t>
+            </w:r>
+            <w:r>
+              <w:rPr>
+                <w:rFonts w:ascii="Arial" w:eastAsia="Arial" w:hAnsi="Arial" w:cs="Arial"/>
+                <w:b/>
+                <w:color w:val="58524E"/>
+                <w:lang w:eastAsia="en-US"/>
+              </w:rPr>
+              <w:t xml:space="preserve">: </w:t>
+            </w:r>
+            <w:r>
+              <w:rPr>
+                <w:rFonts w:ascii="Arial" w:eastAsia="Arial" w:hAnsi="Arial" w:cs="Arial"/>
+                <w:color w:val="58524E"/>
+                <w:lang w:eastAsia="en-US"/>
+              </w:rPr>
+              <w:t>D</w:t>
+            </w:r>
+            <w:r>
+              <w:rPr>
+                <w:rFonts w:ascii="Arial" w:eastAsia="Arial" w:hAnsi="Arial" w:cs="Arial"/>
+                <w:color w:val="58524E"/>
+                <w:lang w:eastAsia="en-US"/>
+              </w:rPr>
+              <w:t xml:space="preserve">evelopment of </w:t>
+            </w:r>
+            <w:r>
+              <w:rPr>
+                <w:rFonts w:ascii="Arial" w:eastAsia="Arial" w:hAnsi="Arial" w:cs="Arial"/>
+                <w:color w:val="58524E"/>
+                <w:lang w:eastAsia="en-US"/>
+              </w:rPr>
+              <w:t>a</w:t>
+            </w:r>
+            <w:r>
+              <w:rPr>
+                <w:rFonts w:ascii="Arial" w:eastAsia="Arial" w:hAnsi="Arial" w:cs="Arial"/>
+                <w:color w:val="58524E"/>
+                <w:lang w:eastAsia="en-US"/>
+              </w:rPr>
+              <w:t xml:space="preserve"> credit information system (CIS: an </w:t>
+            </w:r>
             <w:proofErr w:type="spellStart"/>
             <w:r>
               <w:rPr>
                 <w:rFonts w:ascii="Arial" w:eastAsia="Arial" w:hAnsi="Arial" w:cs="Arial"/>
-                <w:b/>
-                <w:color w:val="58524E"/>
-                <w:lang w:eastAsia="en-US"/>
-              </w:rPr>
-              <w:t>Description</w:t>
+                <w:color w:val="58524E"/>
+                <w:lang w:eastAsia="en-US"/>
+              </w:rPr>
+              <w:t>archive</w:t>
             </w:r>
             <w:proofErr w:type="spellEnd"/>
             <w:r>
               <w:rPr>
                 <w:rFonts w:ascii="Arial" w:eastAsia="Arial" w:hAnsi="Arial" w:cs="Arial"/>
-                <w:b/>
-                <w:color w:val="58524E"/>
-                <w:lang w:eastAsia="en-US"/>
-              </w:rPr>
-              <w:t xml:space="preserve">: </w:t>
-            </w:r>
-            <w:r>
-              <w:rPr>
-                <w:rFonts w:ascii="Arial" w:eastAsia="Arial" w:hAnsi="Arial" w:cs="Arial"/>
-                <w:color w:val="58524E"/>
-                <w:lang w:eastAsia="en-US"/>
-              </w:rPr>
-              <w:t>D</w:t>
-            </w:r>
-            <w:r>
-              <w:rPr>
-                <w:rFonts w:ascii="Arial" w:eastAsia="Arial" w:hAnsi="Arial" w:cs="Arial"/>
-                <w:color w:val="58524E"/>
-                <w:lang w:eastAsia="en-US"/>
-              </w:rPr>
-              <w:t xml:space="preserve">evelopment of </w:t>
-            </w:r>
-            <w:r>
-              <w:rPr>
-                <w:rFonts w:ascii="Arial" w:eastAsia="Arial" w:hAnsi="Arial" w:cs="Arial"/>
-                <w:color w:val="58524E"/>
-                <w:lang w:eastAsia="en-US"/>
-              </w:rPr>
-              <w:t>a</w:t>
-            </w:r>
-            <w:r>
-              <w:rPr>
-                <w:rFonts w:ascii="Arial" w:eastAsia="Arial" w:hAnsi="Arial" w:cs="Arial"/>
-                <w:color w:val="58524E"/>
-                <w:lang w:eastAsia="en-US"/>
-              </w:rPr>
-              <w:t xml:space="preserve"> credit information system (CIS: an </w:t>
+                <w:color w:val="58524E"/>
+                <w:lang w:eastAsia="en-US"/>
+              </w:rPr>
+              <w:t xml:space="preserve"> that </w:t>
             </w:r>
             <w:proofErr w:type="spellStart"/>
             <w:r>
@@ -11124,7 +11100,7 @@
                 <w:color w:val="58524E"/>
                 <w:lang w:eastAsia="en-US"/>
               </w:rPr>
-              <w:t>archive</w:t>
+              <w:t>contains</w:t>
             </w:r>
             <w:proofErr w:type="spellEnd"/>
             <w:r>
@@ -11133,7 +11109,7 @@
                 <w:color w:val="58524E"/>
                 <w:lang w:eastAsia="en-US"/>
               </w:rPr>
-              <w:t xml:space="preserve"> that </w:t>
+              <w:t xml:space="preserve"> data on loans </w:t>
             </w:r>
             <w:proofErr w:type="spellStart"/>
             <w:r>
@@ -11142,7 +11118,7 @@
                 <w:color w:val="58524E"/>
                 <w:lang w:eastAsia="en-US"/>
               </w:rPr>
-              <w:t>contains</w:t>
+              <w:t>requested</w:t>
             </w:r>
             <w:proofErr w:type="spellEnd"/>
             <w:r>
@@ -11151,7 +11127,7 @@
                 <w:color w:val="58524E"/>
                 <w:lang w:eastAsia="en-US"/>
               </w:rPr>
-              <w:t xml:space="preserve"> data on </w:t>
+              <w:t xml:space="preserve"> and </w:t>
             </w:r>
             <w:proofErr w:type="spellStart"/>
             <w:r>
@@ -11160,7 +11136,7 @@
                 <w:color w:val="58524E"/>
                 <w:lang w:eastAsia="en-US"/>
               </w:rPr>
-              <w:t>loans</w:t>
+              <w:t>granted</w:t>
             </w:r>
             <w:proofErr w:type="spellEnd"/>
             <w:r>
@@ -11169,7 +11145,7 @@
                 <w:color w:val="58524E"/>
                 <w:lang w:eastAsia="en-US"/>
               </w:rPr>
-              <w:t xml:space="preserve"> </w:t>
+              <w:t xml:space="preserve"> to </w:t>
             </w:r>
             <w:proofErr w:type="spellStart"/>
             <w:r>
@@ -11178,7 +11154,7 @@
                 <w:color w:val="58524E"/>
                 <w:lang w:eastAsia="en-US"/>
               </w:rPr>
-              <w:t>requested</w:t>
+              <w:t>individuals</w:t>
             </w:r>
             <w:proofErr w:type="spellEnd"/>
             <w:r>
@@ -11187,61 +11163,7 @@
                 <w:color w:val="58524E"/>
                 <w:lang w:eastAsia="en-US"/>
               </w:rPr>
-              <w:t xml:space="preserve"> and </w:t>
-            </w:r>
-            <w:proofErr w:type="spellStart"/>
-            <w:r>
-              <w:rPr>
-                <w:rFonts w:ascii="Arial" w:eastAsia="Arial" w:hAnsi="Arial" w:cs="Arial"/>
-                <w:color w:val="58524E"/>
-                <w:lang w:eastAsia="en-US"/>
-              </w:rPr>
-              <w:t>granted</w:t>
-            </w:r>
-            <w:proofErr w:type="spellEnd"/>
-            <w:r>
-              <w:rPr>
-                <w:rFonts w:ascii="Arial" w:eastAsia="Arial" w:hAnsi="Arial" w:cs="Arial"/>
-                <w:color w:val="58524E"/>
-                <w:lang w:eastAsia="en-US"/>
-              </w:rPr>
-              <w:t xml:space="preserve"> to </w:t>
-            </w:r>
-            <w:proofErr w:type="spellStart"/>
-            <w:r>
-              <w:rPr>
-                <w:rFonts w:ascii="Arial" w:eastAsia="Arial" w:hAnsi="Arial" w:cs="Arial"/>
-                <w:color w:val="58524E"/>
-                <w:lang w:eastAsia="en-US"/>
-              </w:rPr>
-              <w:t>individuals</w:t>
-            </w:r>
-            <w:proofErr w:type="spellEnd"/>
-            <w:r>
-              <w:rPr>
-                <w:rFonts w:ascii="Arial" w:eastAsia="Arial" w:hAnsi="Arial" w:cs="Arial"/>
-                <w:color w:val="58524E"/>
-                <w:lang w:eastAsia="en-US"/>
-              </w:rPr>
-              <w:t xml:space="preserve"> and businesses by </w:t>
-            </w:r>
-            <w:proofErr w:type="spellStart"/>
-            <w:r>
-              <w:rPr>
-                <w:rFonts w:ascii="Arial" w:eastAsia="Arial" w:hAnsi="Arial" w:cs="Arial"/>
-                <w:color w:val="58524E"/>
-                <w:lang w:eastAsia="en-US"/>
-              </w:rPr>
-              <w:t>banks</w:t>
-            </w:r>
-            <w:proofErr w:type="spellEnd"/>
-            <w:r>
-              <w:rPr>
-                <w:rFonts w:ascii="Arial" w:eastAsia="Arial" w:hAnsi="Arial" w:cs="Arial"/>
-                <w:color w:val="58524E"/>
-                <w:lang w:eastAsia="en-US"/>
-              </w:rPr>
-              <w:t xml:space="preserve"> and </w:t>
+              <w:t xml:space="preserve"> and businesses by banks and </w:t>
             </w:r>
             <w:proofErr w:type="spellStart"/>
             <w:r>
@@ -11383,41 +11305,57 @@
               </w:rPr>
               <w:br/>
             </w:r>
+            <w:r>
+              <w:rPr>
+                <w:rFonts w:ascii="Arial" w:eastAsia="Arial" w:hAnsi="Arial" w:cs="Arial"/>
+                <w:b/>
+                <w:color w:val="58524E"/>
+                <w:lang w:eastAsia="en-US"/>
+              </w:rPr>
+              <w:t>Description</w:t>
+            </w:r>
+            <w:r>
+              <w:rPr>
+                <w:rFonts w:ascii="Arial" w:eastAsia="Arial" w:hAnsi="Arial" w:cs="Arial"/>
+                <w:b/>
+                <w:color w:val="58524E"/>
+                <w:lang w:eastAsia="en-US"/>
+              </w:rPr>
+              <w:t xml:space="preserve">: </w:t>
+            </w:r>
+            <w:r>
+              <w:rPr>
+                <w:rFonts w:ascii="Arial" w:eastAsia="Arial" w:hAnsi="Arial" w:cs="Arial"/>
+                <w:color w:val="58524E"/>
+                <w:lang w:eastAsia="en-US"/>
+              </w:rPr>
+              <w:t>Development of a service</w:t>
+            </w:r>
+            <w:r>
+              <w:rPr>
+                <w:rFonts w:ascii="Arial" w:eastAsia="Arial" w:hAnsi="Arial" w:cs="Arial"/>
+                <w:color w:val="58524E"/>
+                <w:lang w:eastAsia="en-US"/>
+              </w:rPr>
+              <w:t xml:space="preserve"> for the </w:t>
+            </w:r>
             <w:proofErr w:type="spellStart"/>
             <w:r>
               <w:rPr>
                 <w:rFonts w:ascii="Arial" w:eastAsia="Arial" w:hAnsi="Arial" w:cs="Arial"/>
-                <w:b/>
-                <w:color w:val="58524E"/>
-                <w:lang w:eastAsia="en-US"/>
-              </w:rPr>
-              <w:t>Description</w:t>
+                <w:color w:val="58524E"/>
+                <w:lang w:eastAsia="en-US"/>
+              </w:rPr>
+              <w:t>digital</w:t>
             </w:r>
             <w:proofErr w:type="spellEnd"/>
             <w:r>
               <w:rPr>
                 <w:rFonts w:ascii="Arial" w:eastAsia="Arial" w:hAnsi="Arial" w:cs="Arial"/>
-                <w:b/>
-                <w:color w:val="58524E"/>
-                <w:lang w:eastAsia="en-US"/>
-              </w:rPr>
-              <w:t xml:space="preserve">: </w:t>
-            </w:r>
-            <w:r>
-              <w:rPr>
-                <w:rFonts w:ascii="Arial" w:eastAsia="Arial" w:hAnsi="Arial" w:cs="Arial"/>
-                <w:color w:val="58524E"/>
-                <w:lang w:eastAsia="en-US"/>
-              </w:rPr>
-              <w:t>Development of a service</w:t>
-            </w:r>
-            <w:r>
-              <w:rPr>
-                <w:rFonts w:ascii="Arial" w:eastAsia="Arial" w:hAnsi="Arial" w:cs="Arial"/>
-                <w:color w:val="58524E"/>
-                <w:lang w:eastAsia="en-US"/>
-              </w:rPr>
-              <w:t xml:space="preserve"> for the </w:t>
+                <w:color w:val="58524E"/>
+                <w:lang w:eastAsia="en-US"/>
+              </w:rPr>
+              <w:t xml:space="preserve"> </w:t>
             </w:r>
             <w:proofErr w:type="spellStart"/>
             <w:r>
@@ -11426,7 +11364,7 @@
                 <w:color w:val="58524E"/>
                 <w:lang w:eastAsia="en-US"/>
               </w:rPr>
-              <w:t>digital</w:t>
+              <w:t>exchange</w:t>
             </w:r>
             <w:proofErr w:type="spellEnd"/>
             <w:r>
@@ -11435,6 +11373,24 @@
                 <w:color w:val="58524E"/>
                 <w:lang w:eastAsia="en-US"/>
               </w:rPr>
+              <w:t xml:space="preserve"> of </w:t>
+            </w:r>
+            <w:proofErr w:type="spellStart"/>
+            <w:r>
+              <w:rPr>
+                <w:rFonts w:ascii="Arial" w:eastAsia="Arial" w:hAnsi="Arial" w:cs="Arial"/>
+                <w:color w:val="58524E"/>
+                <w:lang w:eastAsia="en-US"/>
+              </w:rPr>
+              <w:t>transport</w:t>
+            </w:r>
+            <w:proofErr w:type="spellEnd"/>
+            <w:r>
+              <w:rPr>
+                <w:rFonts w:ascii="Arial" w:eastAsia="Arial" w:hAnsi="Arial" w:cs="Arial"/>
+                <w:color w:val="58524E"/>
+                <w:lang w:eastAsia="en-US"/>
+              </w:rPr>
               <w:t xml:space="preserve"> </w:t>
             </w:r>
             <w:proofErr w:type="spellStart"/>
@@ -11444,7 +11400,7 @@
                 <w:color w:val="58524E"/>
                 <w:lang w:eastAsia="en-US"/>
               </w:rPr>
-              <w:t>exchange</w:t>
+              <w:t>documents</w:t>
             </w:r>
             <w:proofErr w:type="spellEnd"/>
             <w:r>
@@ -11453,7 +11409,7 @@
                 <w:color w:val="58524E"/>
                 <w:lang w:eastAsia="en-US"/>
               </w:rPr>
-              <w:t xml:space="preserve"> of </w:t>
+              <w:t xml:space="preserve"> and return </w:t>
             </w:r>
             <w:proofErr w:type="spellStart"/>
             <w:r>
@@ -11462,7 +11418,7 @@
                 <w:color w:val="58524E"/>
                 <w:lang w:eastAsia="en-US"/>
               </w:rPr>
-              <w:t>transport</w:t>
+              <w:t>documents</w:t>
             </w:r>
             <w:proofErr w:type="spellEnd"/>
             <w:r>
@@ -11471,6 +11427,24 @@
                 <w:color w:val="58524E"/>
                 <w:lang w:eastAsia="en-US"/>
               </w:rPr>
+              <w:t xml:space="preserve"> that </w:t>
+            </w:r>
+            <w:proofErr w:type="spellStart"/>
+            <w:r>
+              <w:rPr>
+                <w:rFonts w:ascii="Arial" w:eastAsia="Arial" w:hAnsi="Arial" w:cs="Arial"/>
+                <w:color w:val="58524E"/>
+                <w:lang w:eastAsia="en-US"/>
+              </w:rPr>
+              <w:t>allows</w:t>
+            </w:r>
+            <w:proofErr w:type="spellEnd"/>
+            <w:r>
+              <w:rPr>
+                <w:rFonts w:ascii="Arial" w:eastAsia="Arial" w:hAnsi="Arial" w:cs="Arial"/>
+                <w:color w:val="58524E"/>
+                <w:lang w:eastAsia="en-US"/>
+              </w:rPr>
               <w:t xml:space="preserve"> </w:t>
             </w:r>
             <w:proofErr w:type="spellStart"/>
@@ -11480,7 +11454,7 @@
                 <w:color w:val="58524E"/>
                 <w:lang w:eastAsia="en-US"/>
               </w:rPr>
-              <w:t>documents</w:t>
+              <w:t>players</w:t>
             </w:r>
             <w:proofErr w:type="spellEnd"/>
             <w:r>
@@ -11489,7 +11463,7 @@
                 <w:color w:val="58524E"/>
                 <w:lang w:eastAsia="en-US"/>
               </w:rPr>
-              <w:t xml:space="preserve"> and </w:t>
+              <w:t xml:space="preserve"> in the </w:t>
             </w:r>
             <w:proofErr w:type="spellStart"/>
             <w:r>
@@ -11498,7 +11472,7 @@
                 <w:color w:val="58524E"/>
                 <w:lang w:eastAsia="en-US"/>
               </w:rPr>
-              <w:t>return</w:t>
+              <w:t>logistics</w:t>
             </w:r>
             <w:proofErr w:type="spellEnd"/>
             <w:r>
@@ -11516,7 +11490,7 @@
                 <w:color w:val="58524E"/>
                 <w:lang w:eastAsia="en-US"/>
               </w:rPr>
-              <w:t>documents</w:t>
+              <w:t>process</w:t>
             </w:r>
             <w:proofErr w:type="spellEnd"/>
             <w:r>
@@ -11525,7 +11499,7 @@
                 <w:color w:val="58524E"/>
                 <w:lang w:eastAsia="en-US"/>
               </w:rPr>
-              <w:t xml:space="preserve"> that </w:t>
+              <w:t xml:space="preserve"> to access a </w:t>
             </w:r>
             <w:proofErr w:type="spellStart"/>
             <w:r>
@@ -11534,7 +11508,7 @@
                 <w:color w:val="58524E"/>
                 <w:lang w:eastAsia="en-US"/>
               </w:rPr>
-              <w:t>allows</w:t>
+              <w:t>shared</w:t>
             </w:r>
             <w:proofErr w:type="spellEnd"/>
             <w:r>
@@ -11543,97 +11517,7 @@
                 <w:color w:val="58524E"/>
                 <w:lang w:eastAsia="en-US"/>
               </w:rPr>
-              <w:t xml:space="preserve"> </w:t>
-            </w:r>
-            <w:proofErr w:type="spellStart"/>
-            <w:r>
-              <w:rPr>
-                <w:rFonts w:ascii="Arial" w:eastAsia="Arial" w:hAnsi="Arial" w:cs="Arial"/>
-                <w:color w:val="58524E"/>
-                <w:lang w:eastAsia="en-US"/>
-              </w:rPr>
-              <w:t>players</w:t>
-            </w:r>
-            <w:proofErr w:type="spellEnd"/>
-            <w:r>
-              <w:rPr>
-                <w:rFonts w:ascii="Arial" w:eastAsia="Arial" w:hAnsi="Arial" w:cs="Arial"/>
-                <w:color w:val="58524E"/>
-                <w:lang w:eastAsia="en-US"/>
-              </w:rPr>
-              <w:t xml:space="preserve"> in the </w:t>
-            </w:r>
-            <w:proofErr w:type="spellStart"/>
-            <w:r>
-              <w:rPr>
-                <w:rFonts w:ascii="Arial" w:eastAsia="Arial" w:hAnsi="Arial" w:cs="Arial"/>
-                <w:color w:val="58524E"/>
-                <w:lang w:eastAsia="en-US"/>
-              </w:rPr>
-              <w:t>logistics</w:t>
-            </w:r>
-            <w:proofErr w:type="spellEnd"/>
-            <w:r>
-              <w:rPr>
-                <w:rFonts w:ascii="Arial" w:eastAsia="Arial" w:hAnsi="Arial" w:cs="Arial"/>
-                <w:color w:val="58524E"/>
-                <w:lang w:eastAsia="en-US"/>
-              </w:rPr>
-              <w:t xml:space="preserve"> </w:t>
-            </w:r>
-            <w:proofErr w:type="spellStart"/>
-            <w:r>
-              <w:rPr>
-                <w:rFonts w:ascii="Arial" w:eastAsia="Arial" w:hAnsi="Arial" w:cs="Arial"/>
-                <w:color w:val="58524E"/>
-                <w:lang w:eastAsia="en-US"/>
-              </w:rPr>
-              <w:t>process</w:t>
-            </w:r>
-            <w:proofErr w:type="spellEnd"/>
-            <w:r>
-              <w:rPr>
-                <w:rFonts w:ascii="Arial" w:eastAsia="Arial" w:hAnsi="Arial" w:cs="Arial"/>
-                <w:color w:val="58524E"/>
-                <w:lang w:eastAsia="en-US"/>
-              </w:rPr>
-              <w:t xml:space="preserve"> to access a </w:t>
-            </w:r>
-            <w:proofErr w:type="spellStart"/>
-            <w:r>
-              <w:rPr>
-                <w:rFonts w:ascii="Arial" w:eastAsia="Arial" w:hAnsi="Arial" w:cs="Arial"/>
-                <w:color w:val="58524E"/>
-                <w:lang w:eastAsia="en-US"/>
-              </w:rPr>
-              <w:t>shared</w:t>
-            </w:r>
-            <w:proofErr w:type="spellEnd"/>
-            <w:r>
-              <w:rPr>
-                <w:rFonts w:ascii="Arial" w:eastAsia="Arial" w:hAnsi="Arial" w:cs="Arial"/>
-                <w:color w:val="58524E"/>
-                <w:lang w:eastAsia="en-US"/>
-              </w:rPr>
-              <w:t xml:space="preserve"> </w:t>
-            </w:r>
-            <w:proofErr w:type="spellStart"/>
-            <w:r>
-              <w:rPr>
-                <w:rFonts w:ascii="Arial" w:eastAsia="Arial" w:hAnsi="Arial" w:cs="Arial"/>
-                <w:color w:val="58524E"/>
-                <w:lang w:eastAsia="en-US"/>
-              </w:rPr>
-              <w:t>platform</w:t>
-            </w:r>
-            <w:proofErr w:type="spellEnd"/>
-            <w:r>
-              <w:rPr>
-                <w:rFonts w:ascii="Arial" w:eastAsia="Arial" w:hAnsi="Arial" w:cs="Arial"/>
-                <w:color w:val="58524E"/>
-                <w:lang w:eastAsia="en-US"/>
-              </w:rPr>
-              <w:t xml:space="preserve"> for </w:t>
+              <w:t xml:space="preserve"> platform for </w:t>
             </w:r>
             <w:proofErr w:type="spellStart"/>
             <w:r>
@@ -11796,7 +11680,6 @@
               </w:rPr>
               <w:br/>
             </w:r>
-            <w:proofErr w:type="spellStart"/>
             <w:r>
               <w:rPr>
                 <w:rFonts w:ascii="Arial" w:eastAsia="Arial" w:hAnsi="Arial" w:cs="Arial"/>
@@ -11806,7 +11689,6 @@
               </w:rPr>
               <w:t>Description</w:t>
             </w:r>
-            <w:proofErr w:type="spellEnd"/>
             <w:r>
               <w:rPr>
                 <w:rFonts w:ascii="Arial" w:eastAsia="Arial" w:hAnsi="Arial" w:cs="Arial"/>
@@ -12185,7 +12067,6 @@
                 <w:szCs w:val="20"/>
               </w:rPr>
             </w:pPr>
-            <w:proofErr w:type="spellStart"/>
             <w:r>
               <w:rPr>
                 <w:rFonts w:ascii="Arial" w:eastAsia="Georgia" w:hAnsi="Arial" w:cs="Arial"/>
@@ -12196,7 +12077,6 @@
               </w:rPr>
               <w:t>Projects</w:t>
             </w:r>
-            <w:proofErr w:type="spellEnd"/>
           </w:p>
         </w:tc>
         <w:tc>
@@ -12256,7 +12136,6 @@
               </w:rPr>
               <w:br/>
             </w:r>
-            <w:proofErr w:type="spellStart"/>
             <w:r>
               <w:rPr>
                 <w:rFonts w:ascii="Arial" w:eastAsia="Arial" w:hAnsi="Arial" w:cs="Arial"/>
@@ -12266,7 +12145,6 @@
               </w:rPr>
               <w:t>Description</w:t>
             </w:r>
-            <w:proofErr w:type="spellEnd"/>
             <w:r>
               <w:rPr>
                 <w:rFonts w:ascii="Arial" w:eastAsia="Arial" w:hAnsi="Arial" w:cs="Arial"/>
@@ -12459,33 +12337,49 @@
               </w:rPr>
               <w:br/>
             </w:r>
+            <w:r>
+              <w:rPr>
+                <w:rFonts w:ascii="Arial" w:eastAsia="Arial" w:hAnsi="Arial" w:cs="Arial"/>
+                <w:b/>
+                <w:color w:val="58524E"/>
+                <w:lang w:eastAsia="en-US"/>
+              </w:rPr>
+              <w:t>Description</w:t>
+            </w:r>
+            <w:r>
+              <w:rPr>
+                <w:rFonts w:ascii="Arial" w:eastAsia="Arial" w:hAnsi="Arial" w:cs="Arial"/>
+                <w:b/>
+                <w:color w:val="58524E"/>
+                <w:lang w:eastAsia="en-US"/>
+              </w:rPr>
+              <w:t xml:space="preserve">: </w:t>
+            </w:r>
+            <w:r>
+              <w:rPr>
+                <w:rFonts w:ascii="Arial" w:eastAsia="Arial" w:hAnsi="Arial" w:cs="Arial"/>
+                <w:color w:val="58524E"/>
+                <w:lang w:eastAsia="en-US"/>
+              </w:rPr>
+              <w:t xml:space="preserve">Development of a software for </w:t>
+            </w:r>
             <w:proofErr w:type="spellStart"/>
             <w:r>
               <w:rPr>
                 <w:rFonts w:ascii="Arial" w:eastAsia="Arial" w:hAnsi="Arial" w:cs="Arial"/>
-                <w:b/>
-                <w:color w:val="58524E"/>
-                <w:lang w:eastAsia="en-US"/>
-              </w:rPr>
-              <w:t>Description</w:t>
+                <w:color w:val="58524E"/>
+                <w:lang w:eastAsia="en-US"/>
+              </w:rPr>
+              <w:t>acquiring</w:t>
             </w:r>
             <w:proofErr w:type="spellEnd"/>
             <w:r>
               <w:rPr>
                 <w:rFonts w:ascii="Arial" w:eastAsia="Arial" w:hAnsi="Arial" w:cs="Arial"/>
-                <w:b/>
-                <w:color w:val="58524E"/>
-                <w:lang w:eastAsia="en-US"/>
-              </w:rPr>
-              <w:t xml:space="preserve">: </w:t>
-            </w:r>
-            <w:r>
-              <w:rPr>
-                <w:rFonts w:ascii="Arial" w:eastAsia="Arial" w:hAnsi="Arial" w:cs="Arial"/>
-                <w:color w:val="58524E"/>
-                <w:lang w:eastAsia="en-US"/>
-              </w:rPr>
-              <w:t xml:space="preserve">Development of a software for </w:t>
+                <w:color w:val="58524E"/>
+                <w:lang w:eastAsia="en-US"/>
+              </w:rPr>
+              <w:t xml:space="preserve"> water / gas / </w:t>
             </w:r>
             <w:proofErr w:type="spellStart"/>
             <w:r>
@@ -12494,7 +12388,7 @@
                 <w:color w:val="58524E"/>
                 <w:lang w:eastAsia="en-US"/>
               </w:rPr>
-              <w:t>acquiring</w:t>
+              <w:t>electricity</w:t>
             </w:r>
             <w:proofErr w:type="spellEnd"/>
             <w:r>
@@ -12503,43 +12397,7 @@
                 <w:color w:val="58524E"/>
                 <w:lang w:eastAsia="en-US"/>
               </w:rPr>
-              <w:t xml:space="preserve"> water / gas / </w:t>
-            </w:r>
-            <w:proofErr w:type="spellStart"/>
-            <w:r>
-              <w:rPr>
-                <w:rFonts w:ascii="Arial" w:eastAsia="Arial" w:hAnsi="Arial" w:cs="Arial"/>
-                <w:color w:val="58524E"/>
-                <w:lang w:eastAsia="en-US"/>
-              </w:rPr>
-              <w:t>electricity</w:t>
-            </w:r>
-            <w:proofErr w:type="spellEnd"/>
-            <w:r>
-              <w:rPr>
-                <w:rFonts w:ascii="Arial" w:eastAsia="Arial" w:hAnsi="Arial" w:cs="Arial"/>
-                <w:color w:val="58524E"/>
-                <w:lang w:eastAsia="en-US"/>
-              </w:rPr>
-              <w:t xml:space="preserve"> </w:t>
-            </w:r>
-            <w:proofErr w:type="spellStart"/>
-            <w:r>
-              <w:rPr>
-                <w:rFonts w:ascii="Arial" w:eastAsia="Arial" w:hAnsi="Arial" w:cs="Arial"/>
-                <w:color w:val="58524E"/>
-                <w:lang w:eastAsia="en-US"/>
-              </w:rPr>
-              <w:t>counters</w:t>
-            </w:r>
-            <w:proofErr w:type="spellEnd"/>
-            <w:r>
-              <w:rPr>
-                <w:rFonts w:ascii="Arial" w:eastAsia="Arial" w:hAnsi="Arial" w:cs="Arial"/>
-                <w:color w:val="58524E"/>
-                <w:lang w:eastAsia="en-US"/>
-              </w:rPr>
-              <w:t xml:space="preserve"> data </w:t>
+              <w:t xml:space="preserve"> counters data </w:t>
             </w:r>
             <w:proofErr w:type="spellStart"/>
             <w:r>
@@ -12665,33 +12523,49 @@
               </w:rPr>
               <w:br/>
             </w:r>
+            <w:r>
+              <w:rPr>
+                <w:rFonts w:ascii="Arial" w:eastAsia="Arial" w:hAnsi="Arial" w:cs="Arial"/>
+                <w:b/>
+                <w:color w:val="58524E"/>
+                <w:lang w:eastAsia="en-US"/>
+              </w:rPr>
+              <w:t>Description</w:t>
+            </w:r>
+            <w:r>
+              <w:rPr>
+                <w:rFonts w:ascii="Arial" w:eastAsia="Arial" w:hAnsi="Arial" w:cs="Arial"/>
+                <w:b/>
+                <w:color w:val="58524E"/>
+                <w:lang w:eastAsia="en-US"/>
+              </w:rPr>
+              <w:t xml:space="preserve">: </w:t>
+            </w:r>
+            <w:r>
+              <w:rPr>
+                <w:rFonts w:ascii="Arial" w:eastAsia="Arial" w:hAnsi="Arial" w:cs="Arial"/>
+                <w:color w:val="58524E"/>
+                <w:lang w:eastAsia="en-US"/>
+              </w:rPr>
+              <w:t xml:space="preserve">Development of a software suite </w:t>
+            </w:r>
             <w:proofErr w:type="spellStart"/>
             <w:r>
               <w:rPr>
                 <w:rFonts w:ascii="Arial" w:eastAsia="Arial" w:hAnsi="Arial" w:cs="Arial"/>
-                <w:b/>
-                <w:color w:val="58524E"/>
-                <w:lang w:eastAsia="en-US"/>
-              </w:rPr>
-              <w:t>Description</w:t>
+                <w:color w:val="58524E"/>
+                <w:lang w:eastAsia="en-US"/>
+              </w:rPr>
+              <w:t>intended</w:t>
             </w:r>
             <w:proofErr w:type="spellEnd"/>
             <w:r>
               <w:rPr>
                 <w:rFonts w:ascii="Arial" w:eastAsia="Arial" w:hAnsi="Arial" w:cs="Arial"/>
-                <w:b/>
-                <w:color w:val="58524E"/>
-                <w:lang w:eastAsia="en-US"/>
-              </w:rPr>
-              <w:t xml:space="preserve">: </w:t>
-            </w:r>
-            <w:r>
-              <w:rPr>
-                <w:rFonts w:ascii="Arial" w:eastAsia="Arial" w:hAnsi="Arial" w:cs="Arial"/>
-                <w:color w:val="58524E"/>
-                <w:lang w:eastAsia="en-US"/>
-              </w:rPr>
-              <w:t xml:space="preserve">Development of a software suite </w:t>
+                <w:color w:val="58524E"/>
+                <w:lang w:eastAsia="en-US"/>
+              </w:rPr>
+              <w:t xml:space="preserve"> for </w:t>
             </w:r>
             <w:proofErr w:type="spellStart"/>
             <w:r>
@@ -12700,7 +12574,7 @@
                 <w:color w:val="58524E"/>
                 <w:lang w:eastAsia="en-US"/>
               </w:rPr>
-              <w:t>intended</w:t>
+              <w:t>municipality</w:t>
             </w:r>
             <w:proofErr w:type="spellEnd"/>
             <w:r>
@@ -12709,7 +12583,7 @@
                 <w:color w:val="58524E"/>
                 <w:lang w:eastAsia="en-US"/>
               </w:rPr>
-              <w:t xml:space="preserve"> for </w:t>
+              <w:t xml:space="preserve"> and used by over 700 institutions </w:t>
             </w:r>
             <w:proofErr w:type="spellStart"/>
             <w:r>
@@ -12718,7 +12592,7 @@
                 <w:color w:val="58524E"/>
                 <w:lang w:eastAsia="en-US"/>
               </w:rPr>
-              <w:t>municipality</w:t>
+              <w:t>throughout</w:t>
             </w:r>
             <w:proofErr w:type="spellEnd"/>
             <w:r>
@@ -12727,7 +12601,7 @@
                 <w:color w:val="58524E"/>
                 <w:lang w:eastAsia="en-US"/>
               </w:rPr>
-              <w:t xml:space="preserve"> and used by over 700 </w:t>
+              <w:t xml:space="preserve"> </w:t>
             </w:r>
             <w:proofErr w:type="spellStart"/>
             <w:r>
@@ -12736,7 +12610,7 @@
                 <w:color w:val="58524E"/>
                 <w:lang w:eastAsia="en-US"/>
               </w:rPr>
-              <w:t>institutions</w:t>
+              <w:t>Italy</w:t>
             </w:r>
             <w:proofErr w:type="spellEnd"/>
             <w:r>
@@ -12745,6 +12619,24 @@
                 <w:color w:val="58524E"/>
                 <w:lang w:eastAsia="en-US"/>
               </w:rPr>
+              <w:t xml:space="preserve"> for the reading of the </w:t>
+            </w:r>
+            <w:proofErr w:type="spellStart"/>
+            <w:r>
+              <w:rPr>
+                <w:rFonts w:ascii="Arial" w:eastAsia="Arial" w:hAnsi="Arial" w:cs="Arial"/>
+                <w:color w:val="58524E"/>
+                <w:lang w:eastAsia="en-US"/>
+              </w:rPr>
+              <w:t>databases</w:t>
+            </w:r>
+            <w:proofErr w:type="spellEnd"/>
+            <w:r>
+              <w:rPr>
+                <w:rFonts w:ascii="Arial" w:eastAsia="Arial" w:hAnsi="Arial" w:cs="Arial"/>
+                <w:color w:val="58524E"/>
+                <w:lang w:eastAsia="en-US"/>
+              </w:rPr>
               <w:t xml:space="preserve"> </w:t>
             </w:r>
             <w:proofErr w:type="spellStart"/>
@@ -12754,7 +12646,7 @@
                 <w:color w:val="58524E"/>
                 <w:lang w:eastAsia="en-US"/>
               </w:rPr>
-              <w:t>throughout</w:t>
+              <w:t>provided</w:t>
             </w:r>
             <w:proofErr w:type="spellEnd"/>
             <w:r>
@@ -12763,108 +12655,16 @@
                 <w:color w:val="58524E"/>
                 <w:lang w:eastAsia="en-US"/>
               </w:rPr>
-              <w:t xml:space="preserve"> </w:t>
-            </w:r>
-            <w:proofErr w:type="spellStart"/>
-            <w:r>
-              <w:rPr>
-                <w:rFonts w:ascii="Arial" w:eastAsia="Arial" w:hAnsi="Arial" w:cs="Arial"/>
-                <w:color w:val="58524E"/>
-                <w:lang w:eastAsia="en-US"/>
-              </w:rPr>
-              <w:t>Italy</w:t>
-            </w:r>
-            <w:proofErr w:type="spellEnd"/>
-            <w:r>
-              <w:rPr>
-                <w:rFonts w:ascii="Arial" w:eastAsia="Arial" w:hAnsi="Arial" w:cs="Arial"/>
-                <w:color w:val="58524E"/>
-                <w:lang w:eastAsia="en-US"/>
-              </w:rPr>
-              <w:t xml:space="preserve"> for the </w:t>
-            </w:r>
-            <w:proofErr w:type="spellStart"/>
-            <w:r>
-              <w:rPr>
-                <w:rFonts w:ascii="Arial" w:eastAsia="Arial" w:hAnsi="Arial" w:cs="Arial"/>
-                <w:color w:val="58524E"/>
-                <w:lang w:eastAsia="en-US"/>
-              </w:rPr>
-              <w:t>reading</w:t>
-            </w:r>
-            <w:proofErr w:type="spellEnd"/>
-            <w:r>
-              <w:rPr>
-                <w:rFonts w:ascii="Arial" w:eastAsia="Arial" w:hAnsi="Arial" w:cs="Arial"/>
-                <w:color w:val="58524E"/>
-                <w:lang w:eastAsia="en-US"/>
-              </w:rPr>
-              <w:t xml:space="preserve"> of the </w:t>
-            </w:r>
-            <w:proofErr w:type="spellStart"/>
-            <w:r>
-              <w:rPr>
-                <w:rFonts w:ascii="Arial" w:eastAsia="Arial" w:hAnsi="Arial" w:cs="Arial"/>
-                <w:color w:val="58524E"/>
-                <w:lang w:eastAsia="en-US"/>
-              </w:rPr>
-              <w:t>databases</w:t>
-            </w:r>
-            <w:proofErr w:type="spellEnd"/>
-            <w:r>
-              <w:rPr>
-                <w:rFonts w:ascii="Arial" w:eastAsia="Arial" w:hAnsi="Arial" w:cs="Arial"/>
-                <w:color w:val="58524E"/>
-                <w:lang w:eastAsia="en-US"/>
-              </w:rPr>
-              <w:t xml:space="preserve"> </w:t>
-            </w:r>
-            <w:proofErr w:type="spellStart"/>
-            <w:r>
-              <w:rPr>
-                <w:rFonts w:ascii="Arial" w:eastAsia="Arial" w:hAnsi="Arial" w:cs="Arial"/>
-                <w:color w:val="58524E"/>
-                <w:lang w:eastAsia="en-US"/>
-              </w:rPr>
-              <w:t>provided</w:t>
-            </w:r>
-            <w:proofErr w:type="spellEnd"/>
-            <w:r>
-              <w:rPr>
-                <w:rFonts w:ascii="Arial" w:eastAsia="Arial" w:hAnsi="Arial" w:cs="Arial"/>
-                <w:color w:val="58524E"/>
-                <w:lang w:eastAsia="en-US"/>
-              </w:rPr>
               <w:t xml:space="preserve"> by the </w:t>
             </w:r>
-            <w:proofErr w:type="spellStart"/>
-            <w:r>
-              <w:rPr>
-                <w:rFonts w:ascii="Arial" w:eastAsia="Arial" w:hAnsi="Arial" w:cs="Arial"/>
-                <w:color w:val="58524E"/>
-                <w:lang w:eastAsia="en-US"/>
-              </w:rPr>
-              <w:t>revenue</w:t>
-            </w:r>
-            <w:proofErr w:type="spellEnd"/>
-            <w:r>
-              <w:rPr>
-                <w:rFonts w:ascii="Arial" w:eastAsia="Arial" w:hAnsi="Arial" w:cs="Arial"/>
-                <w:color w:val="58524E"/>
-                <w:lang w:eastAsia="en-US"/>
-              </w:rPr>
-              <w:t xml:space="preserve"> </w:t>
-            </w:r>
-            <w:proofErr w:type="spellStart"/>
-            <w:r>
-              <w:rPr>
-                <w:rFonts w:ascii="Arial" w:eastAsia="Arial" w:hAnsi="Arial" w:cs="Arial"/>
-                <w:color w:val="58524E"/>
-                <w:lang w:eastAsia="en-US"/>
-              </w:rPr>
-              <w:t>authorities</w:t>
-            </w:r>
-            <w:proofErr w:type="spellEnd"/>
+            <w:r>
+              <w:rPr>
+                <w:rFonts w:ascii="Arial" w:eastAsia="Arial" w:hAnsi="Arial" w:cs="Arial"/>
+                <w:color w:val="58524E"/>
+                <w:lang w:eastAsia="en-US"/>
+              </w:rPr>
+              <w:t>revenue authorities</w:t>
+            </w:r>
             <w:r>
               <w:rPr>
                 <w:rFonts w:ascii="Arial" w:eastAsia="Arial" w:hAnsi="Arial" w:cs="Arial"/>
@@ -12908,7 +12708,7 @@
                 <w:color w:val="58524E"/>
                 <w:lang w:eastAsia="en-US"/>
               </w:rPr>
-              <w:t xml:space="preserve"> </w:t>
+              <w:t xml:space="preserve"> tax </w:t>
             </w:r>
             <w:proofErr w:type="spellStart"/>
             <w:r>
@@ -12917,7 +12717,7 @@
                 <w:color w:val="58524E"/>
                 <w:lang w:eastAsia="en-US"/>
               </w:rPr>
-              <w:t>tax</w:t>
+              <w:t>avoiders</w:t>
             </w:r>
             <w:proofErr w:type="spellEnd"/>
             <w:r>
@@ -12926,7 +12726,7 @@
                 <w:color w:val="58524E"/>
                 <w:lang w:eastAsia="en-US"/>
               </w:rPr>
-              <w:t xml:space="preserve"> </w:t>
+              <w:t xml:space="preserve"> / </w:t>
             </w:r>
             <w:proofErr w:type="spellStart"/>
             <w:r>
@@ -12935,7 +12735,7 @@
                 <w:color w:val="58524E"/>
                 <w:lang w:eastAsia="en-US"/>
               </w:rPr>
-              <w:t>avoiders</w:t>
+              <w:t>evaders</w:t>
             </w:r>
             <w:proofErr w:type="spellEnd"/>
             <w:r>
@@ -12944,7 +12744,7 @@
                 <w:color w:val="58524E"/>
                 <w:lang w:eastAsia="en-US"/>
               </w:rPr>
-              <w:t xml:space="preserve"> / </w:t>
+              <w:t xml:space="preserve">, cleaning up of management </w:t>
             </w:r>
             <w:proofErr w:type="spellStart"/>
             <w:r>
@@ -12953,7 +12753,7 @@
                 <w:color w:val="58524E"/>
                 <w:lang w:eastAsia="en-US"/>
               </w:rPr>
-              <w:t>evaders</w:t>
+              <w:t>databases</w:t>
             </w:r>
             <w:proofErr w:type="spellEnd"/>
             <w:r>
@@ -12962,7 +12762,7 @@
                 <w:color w:val="58524E"/>
                 <w:lang w:eastAsia="en-US"/>
               </w:rPr>
-              <w:t xml:space="preserve">, cleaning up of management </w:t>
+              <w:t xml:space="preserve"> IMU / </w:t>
             </w:r>
             <w:proofErr w:type="spellStart"/>
             <w:r>
@@ -12971,7 +12771,7 @@
                 <w:color w:val="58524E"/>
                 <w:lang w:eastAsia="en-US"/>
               </w:rPr>
-              <w:t>databases</w:t>
+              <w:t>internal</w:t>
             </w:r>
             <w:proofErr w:type="spellEnd"/>
             <w:r>
@@ -12980,7 +12780,7 @@
                 <w:color w:val="58524E"/>
                 <w:lang w:eastAsia="en-US"/>
               </w:rPr>
-              <w:t xml:space="preserve"> IMU / </w:t>
+              <w:t xml:space="preserve"> TARES and for the </w:t>
             </w:r>
             <w:proofErr w:type="spellStart"/>
             <w:r>
@@ -12989,7 +12789,7 @@
                 <w:color w:val="58524E"/>
                 <w:lang w:eastAsia="en-US"/>
               </w:rPr>
-              <w:t>internal</w:t>
+              <w:t>verification</w:t>
             </w:r>
             <w:proofErr w:type="spellEnd"/>
             <w:r>
@@ -12998,43 +12798,7 @@
                 <w:color w:val="58524E"/>
                 <w:lang w:eastAsia="en-US"/>
               </w:rPr>
-              <w:t xml:space="preserve"> TARES and for the </w:t>
-            </w:r>
-            <w:proofErr w:type="spellStart"/>
-            <w:r>
-              <w:rPr>
-                <w:rFonts w:ascii="Arial" w:eastAsia="Arial" w:hAnsi="Arial" w:cs="Arial"/>
-                <w:color w:val="58524E"/>
-                <w:lang w:eastAsia="en-US"/>
-              </w:rPr>
-              <w:t>verification</w:t>
-            </w:r>
-            <w:proofErr w:type="spellEnd"/>
-            <w:r>
-              <w:rPr>
-                <w:rFonts w:ascii="Arial" w:eastAsia="Arial" w:hAnsi="Arial" w:cs="Arial"/>
-                <w:color w:val="58524E"/>
-                <w:lang w:eastAsia="en-US"/>
-              </w:rPr>
-              <w:t xml:space="preserve"> of the </w:t>
-            </w:r>
-            <w:proofErr w:type="spellStart"/>
-            <w:r>
-              <w:rPr>
-                <w:rFonts w:ascii="Arial" w:eastAsia="Arial" w:hAnsi="Arial" w:cs="Arial"/>
-                <w:color w:val="58524E"/>
-                <w:lang w:eastAsia="en-US"/>
-              </w:rPr>
-              <w:t>collection</w:t>
-            </w:r>
-            <w:proofErr w:type="spellEnd"/>
-            <w:r>
-              <w:rPr>
-                <w:rFonts w:ascii="Arial" w:eastAsia="Arial" w:hAnsi="Arial" w:cs="Arial"/>
-                <w:color w:val="58524E"/>
-                <w:lang w:eastAsia="en-US"/>
-              </w:rPr>
-              <w:t xml:space="preserve"> was</w:t>
+              <w:t xml:space="preserve"> of the collection was</w:t>
             </w:r>
             <w:r>
               <w:rPr>
@@ -13183,69 +12947,49 @@
                 <w:lang w:eastAsia="en-US"/>
               </w:rPr>
             </w:pPr>
+            <w:r>
+              <w:rPr>
+                <w:rFonts w:ascii="Arial" w:eastAsia="Arial" w:hAnsi="Arial" w:cs="Arial"/>
+                <w:b/>
+                <w:color w:val="58524E"/>
+                <w:lang w:eastAsia="en-US"/>
+              </w:rPr>
+              <w:t>Description</w:t>
+            </w:r>
+            <w:r>
+              <w:rPr>
+                <w:rFonts w:ascii="Arial" w:eastAsia="Arial" w:hAnsi="Arial" w:cs="Arial"/>
+                <w:b/>
+                <w:color w:val="58524E"/>
+                <w:lang w:eastAsia="en-US"/>
+              </w:rPr>
+              <w:t xml:space="preserve">: </w:t>
+            </w:r>
+            <w:r>
+              <w:rPr>
+                <w:rFonts w:ascii="Arial" w:eastAsia="Arial" w:hAnsi="Arial" w:cs="Arial"/>
+                <w:color w:val="58524E"/>
+                <w:lang w:eastAsia="en-US"/>
+              </w:rPr>
+              <w:t xml:space="preserve">Development of a software for </w:t>
+            </w:r>
             <w:proofErr w:type="spellStart"/>
             <w:r>
               <w:rPr>
                 <w:rFonts w:ascii="Arial" w:eastAsia="Arial" w:hAnsi="Arial" w:cs="Arial"/>
-                <w:b/>
-                <w:color w:val="58524E"/>
-                <w:lang w:eastAsia="en-US"/>
-              </w:rPr>
-              <w:t>Description</w:t>
+                <w:color w:val="58524E"/>
+                <w:lang w:eastAsia="en-US"/>
+              </w:rPr>
+              <w:t>retail</w:t>
             </w:r>
             <w:proofErr w:type="spellEnd"/>
             <w:r>
               <w:rPr>
                 <w:rFonts w:ascii="Arial" w:eastAsia="Arial" w:hAnsi="Arial" w:cs="Arial"/>
-                <w:b/>
-                <w:color w:val="58524E"/>
-                <w:lang w:eastAsia="en-US"/>
-              </w:rPr>
-              <w:t xml:space="preserve">: </w:t>
-            </w:r>
-            <w:r>
-              <w:rPr>
-                <w:rFonts w:ascii="Arial" w:eastAsia="Arial" w:hAnsi="Arial" w:cs="Arial"/>
-                <w:color w:val="58524E"/>
-                <w:lang w:eastAsia="en-US"/>
-              </w:rPr>
-              <w:t xml:space="preserve">Development of a software for </w:t>
-            </w:r>
-            <w:proofErr w:type="spellStart"/>
-            <w:r>
-              <w:rPr>
-                <w:rFonts w:ascii="Arial" w:eastAsia="Arial" w:hAnsi="Arial" w:cs="Arial"/>
-                <w:color w:val="58524E"/>
-                <w:lang w:eastAsia="en-US"/>
-              </w:rPr>
-              <w:t>retail</w:t>
-            </w:r>
-            <w:proofErr w:type="spellEnd"/>
-            <w:r>
-              <w:rPr>
-                <w:rFonts w:ascii="Arial" w:eastAsia="Arial" w:hAnsi="Arial" w:cs="Arial"/>
-                <w:color w:val="58524E"/>
-                <w:lang w:eastAsia="en-US"/>
-              </w:rPr>
-              <w:t xml:space="preserve"> with full </w:t>
-            </w:r>
-            <w:proofErr w:type="spellStart"/>
-            <w:r>
-              <w:rPr>
-                <w:rFonts w:ascii="Arial" w:eastAsia="Arial" w:hAnsi="Arial" w:cs="Arial"/>
-                <w:color w:val="58524E"/>
-                <w:lang w:eastAsia="en-US"/>
-              </w:rPr>
-              <w:t>accounting</w:t>
-            </w:r>
-            <w:proofErr w:type="spellEnd"/>
-            <w:r>
-              <w:rPr>
-                <w:rFonts w:ascii="Arial" w:eastAsia="Arial" w:hAnsi="Arial" w:cs="Arial"/>
-                <w:color w:val="58524E"/>
-                <w:lang w:eastAsia="en-US"/>
-              </w:rPr>
-              <w:t xml:space="preserve"> management (</w:t>
+                <w:color w:val="58524E"/>
+                <w:lang w:eastAsia="en-US"/>
+              </w:rPr>
+              <w:t xml:space="preserve"> with full accounting management (</w:t>
             </w:r>
             <w:proofErr w:type="spellStart"/>
             <w:r>
@@ -13503,34 +13247,50 @@
                 <w:lang w:eastAsia="en-US"/>
               </w:rPr>
             </w:pPr>
+            <w:r>
+              <w:rPr>
+                <w:rFonts w:ascii="Arial" w:eastAsia="Arial" w:hAnsi="Arial" w:cs="Arial"/>
+                <w:b/>
+                <w:color w:val="58524E"/>
+                <w:lang w:eastAsia="en-US"/>
+              </w:rPr>
+              <w:t>Description</w:t>
+            </w:r>
+            <w:r>
+              <w:rPr>
+                <w:rFonts w:ascii="Arial" w:eastAsia="Arial" w:hAnsi="Arial" w:cs="Arial"/>
+                <w:b/>
+                <w:color w:val="58524E"/>
+                <w:lang w:eastAsia="en-US"/>
+              </w:rPr>
+              <w:t xml:space="preserve">: </w:t>
+            </w:r>
+            <w:r>
+              <w:rPr>
+                <w:rFonts w:ascii="Arial" w:eastAsia="Arial" w:hAnsi="Arial" w:cs="Arial"/>
+                <w:color w:val="58524E"/>
+                <w:lang w:eastAsia="en-US"/>
+              </w:rPr>
+              <w:t xml:space="preserve">Development of a software suite for the management of the summer center which </w:t>
+            </w:r>
             <w:proofErr w:type="spellStart"/>
             <w:r>
               <w:rPr>
                 <w:rFonts w:ascii="Arial" w:eastAsia="Arial" w:hAnsi="Arial" w:cs="Arial"/>
-                <w:b/>
-                <w:color w:val="58524E"/>
-                <w:lang w:eastAsia="en-US"/>
-              </w:rPr>
-              <w:t>Description</w:t>
+                <w:color w:val="58524E"/>
+                <w:lang w:eastAsia="en-US"/>
+              </w:rPr>
+              <w:t>provided</w:t>
             </w:r>
             <w:proofErr w:type="spellEnd"/>
             <w:r>
               <w:rPr>
                 <w:rFonts w:ascii="Arial" w:eastAsia="Arial" w:hAnsi="Arial" w:cs="Arial"/>
-                <w:b/>
                 <w:color w:val="58524E"/>
                 <w:lang w:eastAsia="en-US"/>
               </w:rPr>
               <w:t xml:space="preserve">: </w:t>
             </w:r>
-            <w:r>
-              <w:rPr>
-                <w:rFonts w:ascii="Arial" w:eastAsia="Arial" w:hAnsi="Arial" w:cs="Arial"/>
-                <w:color w:val="58524E"/>
-                <w:lang w:eastAsia="en-US"/>
-              </w:rPr>
-              <w:t xml:space="preserve">Development of a software suite for the management of the </w:t>
-            </w:r>
             <w:proofErr w:type="spellStart"/>
             <w:r>
               <w:rPr>
@@ -13538,7 +13298,7 @@
                 <w:color w:val="58524E"/>
                 <w:lang w:eastAsia="en-US"/>
               </w:rPr>
-              <w:t>summer</w:t>
+              <w:t>registration</w:t>
             </w:r>
             <w:proofErr w:type="spellEnd"/>
             <w:r>
@@ -13547,7 +13307,7 @@
                 <w:color w:val="58524E"/>
                 <w:lang w:eastAsia="en-US"/>
               </w:rPr>
-              <w:t xml:space="preserve"> center which </w:t>
+              <w:t xml:space="preserve">, payment processing, the </w:t>
             </w:r>
             <w:proofErr w:type="spellStart"/>
             <w:r>
@@ -13556,7 +13316,7 @@
                 <w:color w:val="58524E"/>
                 <w:lang w:eastAsia="en-US"/>
               </w:rPr>
-              <w:t>provided</w:t>
+              <w:t>attendance</w:t>
             </w:r>
             <w:proofErr w:type="spellEnd"/>
             <w:r>
@@ -13565,7 +13325,7 @@
                 <w:color w:val="58524E"/>
                 <w:lang w:eastAsia="en-US"/>
               </w:rPr>
-              <w:t xml:space="preserve">: </w:t>
+              <w:t xml:space="preserve"> register </w:t>
             </w:r>
             <w:proofErr w:type="spellStart"/>
             <w:r>
@@ -13574,7 +13334,7 @@
                 <w:color w:val="58524E"/>
                 <w:lang w:eastAsia="en-US"/>
               </w:rPr>
-              <w:t>registration</w:t>
+              <w:t>children</w:t>
             </w:r>
             <w:proofErr w:type="spellEnd"/>
             <w:r>
@@ -13583,7 +13343,7 @@
                 <w:color w:val="58524E"/>
                 <w:lang w:eastAsia="en-US"/>
               </w:rPr>
-              <w:t xml:space="preserve">, </w:t>
+              <w:t xml:space="preserve"> with the </w:t>
             </w:r>
             <w:proofErr w:type="spellStart"/>
             <w:r>
@@ -13592,7 +13352,7 @@
                 <w:color w:val="58524E"/>
                 <w:lang w:eastAsia="en-US"/>
               </w:rPr>
-              <w:t>payment</w:t>
+              <w:t>aid</w:t>
             </w:r>
             <w:proofErr w:type="spellEnd"/>
             <w:r>
@@ -13601,7 +13361,7 @@
                 <w:color w:val="58524E"/>
                 <w:lang w:eastAsia="en-US"/>
               </w:rPr>
-              <w:t xml:space="preserve"> processing, the </w:t>
+              <w:t xml:space="preserve"> of a tablet </w:t>
             </w:r>
             <w:proofErr w:type="spellStart"/>
             <w:r>
@@ -13610,7 +13370,7 @@
                 <w:color w:val="58524E"/>
                 <w:lang w:eastAsia="en-US"/>
               </w:rPr>
-              <w:t>attendance</w:t>
+              <w:t>also</w:t>
             </w:r>
             <w:proofErr w:type="spellEnd"/>
             <w:r>
@@ -13619,7 +13379,7 @@
                 <w:color w:val="58524E"/>
                 <w:lang w:eastAsia="en-US"/>
               </w:rPr>
-              <w:t xml:space="preserve"> </w:t>
+              <w:t xml:space="preserve"> used for the </w:t>
             </w:r>
             <w:proofErr w:type="spellStart"/>
             <w:r>
@@ -13628,7 +13388,7 @@
                 <w:color w:val="58524E"/>
                 <w:lang w:eastAsia="en-US"/>
               </w:rPr>
-              <w:t>register</w:t>
+              <w:t>digital</w:t>
             </w:r>
             <w:proofErr w:type="spellEnd"/>
             <w:r>
@@ -13637,7 +13397,7 @@
                 <w:color w:val="58524E"/>
                 <w:lang w:eastAsia="en-US"/>
               </w:rPr>
-              <w:t xml:space="preserve"> </w:t>
+              <w:t xml:space="preserve"> signature from the </w:t>
             </w:r>
             <w:proofErr w:type="spellStart"/>
             <w:r>
@@ -13646,7 +13406,7 @@
                 <w:color w:val="58524E"/>
                 <w:lang w:eastAsia="en-US"/>
               </w:rPr>
-              <w:t>children</w:t>
+              <w:t>parents</w:t>
             </w:r>
             <w:proofErr w:type="spellEnd"/>
             <w:r>
@@ -13655,97 +13415,7 @@
                 <w:color w:val="58524E"/>
                 <w:lang w:eastAsia="en-US"/>
               </w:rPr>
-              <w:t xml:space="preserve"> with the </w:t>
-            </w:r>
-            <w:proofErr w:type="spellStart"/>
-            <w:r>
-              <w:rPr>
-                <w:rFonts w:ascii="Arial" w:eastAsia="Arial" w:hAnsi="Arial" w:cs="Arial"/>
-                <w:color w:val="58524E"/>
-                <w:lang w:eastAsia="en-US"/>
-              </w:rPr>
-              <w:t>aid</w:t>
-            </w:r>
-            <w:proofErr w:type="spellEnd"/>
-            <w:r>
-              <w:rPr>
-                <w:rFonts w:ascii="Arial" w:eastAsia="Arial" w:hAnsi="Arial" w:cs="Arial"/>
-                <w:color w:val="58524E"/>
-                <w:lang w:eastAsia="en-US"/>
-              </w:rPr>
-              <w:t xml:space="preserve"> of a tablet </w:t>
-            </w:r>
-            <w:proofErr w:type="spellStart"/>
-            <w:r>
-              <w:rPr>
-                <w:rFonts w:ascii="Arial" w:eastAsia="Arial" w:hAnsi="Arial" w:cs="Arial"/>
-                <w:color w:val="58524E"/>
-                <w:lang w:eastAsia="en-US"/>
-              </w:rPr>
-              <w:t>also</w:t>
-            </w:r>
-            <w:proofErr w:type="spellEnd"/>
-            <w:r>
-              <w:rPr>
-                <w:rFonts w:ascii="Arial" w:eastAsia="Arial" w:hAnsi="Arial" w:cs="Arial"/>
-                <w:color w:val="58524E"/>
-                <w:lang w:eastAsia="en-US"/>
-              </w:rPr>
-              <w:t xml:space="preserve"> used for the </w:t>
-            </w:r>
-            <w:proofErr w:type="spellStart"/>
-            <w:r>
-              <w:rPr>
-                <w:rFonts w:ascii="Arial" w:eastAsia="Arial" w:hAnsi="Arial" w:cs="Arial"/>
-                <w:color w:val="58524E"/>
-                <w:lang w:eastAsia="en-US"/>
-              </w:rPr>
-              <w:t>digital</w:t>
-            </w:r>
-            <w:proofErr w:type="spellEnd"/>
-            <w:r>
-              <w:rPr>
-                <w:rFonts w:ascii="Arial" w:eastAsia="Arial" w:hAnsi="Arial" w:cs="Arial"/>
-                <w:color w:val="58524E"/>
-                <w:lang w:eastAsia="en-US"/>
-              </w:rPr>
-              <w:t xml:space="preserve"> signature from the </w:t>
-            </w:r>
-            <w:proofErr w:type="spellStart"/>
-            <w:r>
-              <w:rPr>
-                <w:rFonts w:ascii="Arial" w:eastAsia="Arial" w:hAnsi="Arial" w:cs="Arial"/>
-                <w:color w:val="58524E"/>
-                <w:lang w:eastAsia="en-US"/>
-              </w:rPr>
-              <w:t>parents</w:t>
-            </w:r>
-            <w:proofErr w:type="spellEnd"/>
-            <w:r>
-              <w:rPr>
-                <w:rFonts w:ascii="Arial" w:eastAsia="Arial" w:hAnsi="Arial" w:cs="Arial"/>
-                <w:color w:val="58524E"/>
-                <w:lang w:eastAsia="en-US"/>
-              </w:rPr>
-              <w:t xml:space="preserve">, the </w:t>
-            </w:r>
-            <w:proofErr w:type="spellStart"/>
-            <w:r>
-              <w:rPr>
-                <w:rFonts w:ascii="Arial" w:eastAsia="Arial" w:hAnsi="Arial" w:cs="Arial"/>
-                <w:color w:val="58524E"/>
-                <w:lang w:eastAsia="en-US"/>
-              </w:rPr>
-              <w:t>organization</w:t>
-            </w:r>
-            <w:proofErr w:type="spellEnd"/>
-            <w:r>
-              <w:rPr>
-                <w:rFonts w:ascii="Arial" w:eastAsia="Arial" w:hAnsi="Arial" w:cs="Arial"/>
-                <w:color w:val="58524E"/>
-                <w:lang w:eastAsia="en-US"/>
-              </w:rPr>
-              <w:t xml:space="preserve"> of </w:t>
+              <w:t xml:space="preserve">, the organization of </w:t>
             </w:r>
             <w:proofErr w:type="spellStart"/>
             <w:r>
@@ -13967,33 +13637,49 @@
                 <w:lang w:eastAsia="en-US"/>
               </w:rPr>
             </w:pPr>
+            <w:r>
+              <w:rPr>
+                <w:rFonts w:ascii="Arial" w:eastAsia="Arial" w:hAnsi="Arial" w:cs="Arial"/>
+                <w:b/>
+                <w:color w:val="58524E"/>
+                <w:lang w:eastAsia="en-US"/>
+              </w:rPr>
+              <w:t>Description</w:t>
+            </w:r>
+            <w:r>
+              <w:rPr>
+                <w:rFonts w:ascii="Arial" w:eastAsia="Arial" w:hAnsi="Arial" w:cs="Arial"/>
+                <w:b/>
+                <w:color w:val="58524E"/>
+                <w:lang w:eastAsia="en-US"/>
+              </w:rPr>
+              <w:t xml:space="preserve">: </w:t>
+            </w:r>
+            <w:r>
+              <w:rPr>
+                <w:rFonts w:ascii="Arial" w:eastAsia="Arial" w:hAnsi="Arial" w:cs="Arial"/>
+                <w:color w:val="58524E"/>
+                <w:lang w:eastAsia="en-US"/>
+              </w:rPr>
+              <w:t xml:space="preserve">Development of an e-commerce </w:t>
+            </w:r>
             <w:proofErr w:type="spellStart"/>
             <w:r>
               <w:rPr>
                 <w:rFonts w:ascii="Arial" w:eastAsia="Arial" w:hAnsi="Arial" w:cs="Arial"/>
-                <w:b/>
-                <w:color w:val="58524E"/>
-                <w:lang w:eastAsia="en-US"/>
-              </w:rPr>
-              <w:t>Description</w:t>
+                <w:color w:val="58524E"/>
+                <w:lang w:eastAsia="en-US"/>
+              </w:rPr>
+              <w:t>portal</w:t>
             </w:r>
             <w:proofErr w:type="spellEnd"/>
             <w:r>
               <w:rPr>
                 <w:rFonts w:ascii="Arial" w:eastAsia="Arial" w:hAnsi="Arial" w:cs="Arial"/>
-                <w:b/>
-                <w:color w:val="58524E"/>
-                <w:lang w:eastAsia="en-US"/>
-              </w:rPr>
-              <w:t xml:space="preserve">: </w:t>
-            </w:r>
-            <w:r>
-              <w:rPr>
-                <w:rFonts w:ascii="Arial" w:eastAsia="Arial" w:hAnsi="Arial" w:cs="Arial"/>
-                <w:color w:val="58524E"/>
-                <w:lang w:eastAsia="en-US"/>
-              </w:rPr>
-              <w:t xml:space="preserve">Development of an e-commerce </w:t>
+                <w:color w:val="58524E"/>
+                <w:lang w:eastAsia="en-US"/>
+              </w:rPr>
+              <w:t xml:space="preserve"> for product management, sales, PayPal payment, shipping and billing of </w:t>
             </w:r>
             <w:proofErr w:type="spellStart"/>
             <w:r>
@@ -14002,7 +13688,7 @@
                 <w:color w:val="58524E"/>
                 <w:lang w:eastAsia="en-US"/>
               </w:rPr>
-              <w:t>portal</w:t>
+              <w:t>orders</w:t>
             </w:r>
             <w:proofErr w:type="spellEnd"/>
             <w:r>
@@ -14011,7 +13697,7 @@
                 <w:color w:val="58524E"/>
                 <w:lang w:eastAsia="en-US"/>
               </w:rPr>
-              <w:t xml:space="preserve"> for product management, sales, PayPal </w:t>
+              <w:t xml:space="preserve"> </w:t>
             </w:r>
             <w:proofErr w:type="spellStart"/>
             <w:r>
@@ -14020,7 +13706,7 @@
                 <w:color w:val="58524E"/>
                 <w:lang w:eastAsia="en-US"/>
               </w:rPr>
-              <w:t>payment</w:t>
+              <w:t>relating</w:t>
             </w:r>
             <w:proofErr w:type="spellEnd"/>
             <w:r>
@@ -14029,45 +13715,8 @@
                 <w:color w:val="58524E"/>
                 <w:lang w:eastAsia="en-US"/>
               </w:rPr>
-              <w:t xml:space="preserve">, shipping and billing of </w:t>
-            </w:r>
-            <w:proofErr w:type="spellStart"/>
-            <w:r>
-              <w:rPr>
-                <w:rFonts w:ascii="Arial" w:eastAsia="Arial" w:hAnsi="Arial" w:cs="Arial"/>
-                <w:color w:val="58524E"/>
-                <w:lang w:eastAsia="en-US"/>
-              </w:rPr>
-              <w:t>orders</w:t>
-            </w:r>
-            <w:proofErr w:type="spellEnd"/>
-            <w:r>
-              <w:rPr>
-                <w:rFonts w:ascii="Arial" w:eastAsia="Arial" w:hAnsi="Arial" w:cs="Arial"/>
-                <w:color w:val="58524E"/>
-                <w:lang w:eastAsia="en-US"/>
-              </w:rPr>
-              <w:t xml:space="preserve"> </w:t>
-            </w:r>
-            <w:proofErr w:type="spellStart"/>
-            <w:r>
-              <w:rPr>
-                <w:rFonts w:ascii="Arial" w:eastAsia="Arial" w:hAnsi="Arial" w:cs="Arial"/>
-                <w:color w:val="58524E"/>
-                <w:lang w:eastAsia="en-US"/>
-              </w:rPr>
-              <w:t>relating</w:t>
-            </w:r>
-            <w:proofErr w:type="spellEnd"/>
-            <w:r>
-              <w:rPr>
-                <w:rFonts w:ascii="Arial" w:eastAsia="Arial" w:hAnsi="Arial" w:cs="Arial"/>
-                <w:color w:val="58524E"/>
-                <w:lang w:eastAsia="en-US"/>
-              </w:rPr>
               <w:t xml:space="preserve"> to products </w:t>
             </w:r>
-            <w:proofErr w:type="spellStart"/>
             <w:r>
               <w:rPr>
                 <w:rFonts w:ascii="Arial" w:eastAsia="Arial" w:hAnsi="Arial" w:cs="Arial"/>
@@ -14076,7 +13725,6 @@
               </w:rPr>
               <w:t>sold</w:t>
             </w:r>
-            <w:proofErr w:type="spellEnd"/>
             <w:r>
               <w:rPr>
                 <w:rFonts w:ascii="Arial" w:eastAsia="Arial" w:hAnsi="Arial" w:cs="Arial"/>
@@ -14085,7 +13733,6 @@
               </w:rPr>
               <w:t xml:space="preserve"> by the </w:t>
             </w:r>
-            <w:proofErr w:type="spellStart"/>
             <w:r>
               <w:rPr>
                 <w:rFonts w:ascii="Arial" w:eastAsia="Arial" w:hAnsi="Arial" w:cs="Arial"/>
@@ -14094,7 +13741,6 @@
               </w:rPr>
               <w:t>customer</w:t>
             </w:r>
-            <w:proofErr w:type="spellEnd"/>
             <w:r>
               <w:rPr>
                 <w:rFonts w:ascii="Arial" w:eastAsia="Arial" w:hAnsi="Arial" w:cs="Arial"/>
@@ -14288,33 +13934,49 @@
                 <w:lang w:eastAsia="en-US"/>
               </w:rPr>
             </w:pPr>
+            <w:r>
+              <w:rPr>
+                <w:rFonts w:ascii="Arial" w:eastAsia="Arial" w:hAnsi="Arial" w:cs="Arial"/>
+                <w:b/>
+                <w:color w:val="58524E"/>
+                <w:lang w:eastAsia="en-US"/>
+              </w:rPr>
+              <w:t>Description</w:t>
+            </w:r>
+            <w:r>
+              <w:rPr>
+                <w:rFonts w:ascii="Arial" w:eastAsia="Arial" w:hAnsi="Arial" w:cs="Arial"/>
+                <w:b/>
+                <w:color w:val="58524E"/>
+                <w:lang w:eastAsia="en-US"/>
+              </w:rPr>
+              <w:t xml:space="preserve">: </w:t>
+            </w:r>
+            <w:r>
+              <w:rPr>
+                <w:rFonts w:ascii="Arial" w:eastAsia="Arial" w:hAnsi="Arial" w:cs="Arial"/>
+                <w:color w:val="58524E"/>
+                <w:lang w:eastAsia="en-US"/>
+              </w:rPr>
+              <w:t xml:space="preserve">Development of a </w:t>
+            </w:r>
             <w:proofErr w:type="spellStart"/>
             <w:r>
               <w:rPr>
                 <w:rFonts w:ascii="Arial" w:eastAsia="Arial" w:hAnsi="Arial" w:cs="Arial"/>
-                <w:b/>
-                <w:color w:val="58524E"/>
-                <w:lang w:eastAsia="en-US"/>
-              </w:rPr>
-              <w:t>Description</w:t>
+                <w:color w:val="58524E"/>
+                <w:lang w:eastAsia="en-US"/>
+              </w:rPr>
+              <w:t>portal</w:t>
             </w:r>
             <w:proofErr w:type="spellEnd"/>
             <w:r>
               <w:rPr>
                 <w:rFonts w:ascii="Arial" w:eastAsia="Arial" w:hAnsi="Arial" w:cs="Arial"/>
-                <w:b/>
-                <w:color w:val="58524E"/>
-                <w:lang w:eastAsia="en-US"/>
-              </w:rPr>
-              <w:t xml:space="preserve">: </w:t>
-            </w:r>
-            <w:r>
-              <w:rPr>
-                <w:rFonts w:ascii="Arial" w:eastAsia="Arial" w:hAnsi="Arial" w:cs="Arial"/>
-                <w:color w:val="58524E"/>
-                <w:lang w:eastAsia="en-US"/>
-              </w:rPr>
-              <w:t xml:space="preserve">Development of a </w:t>
+                <w:color w:val="58524E"/>
+                <w:lang w:eastAsia="en-US"/>
+              </w:rPr>
+              <w:t xml:space="preserve"> for the complete management of a company of </w:t>
             </w:r>
             <w:proofErr w:type="spellStart"/>
             <w:r>
@@ -14323,7 +13985,7 @@
                 <w:color w:val="58524E"/>
                 <w:lang w:eastAsia="en-US"/>
               </w:rPr>
-              <w:t>portal</w:t>
+              <w:t>animation</w:t>
             </w:r>
             <w:proofErr w:type="spellEnd"/>
             <w:r>
@@ -14332,7 +13994,15 @@
                 <w:color w:val="58524E"/>
                 <w:lang w:eastAsia="en-US"/>
               </w:rPr>
-              <w:t xml:space="preserve"> for the complete management of a company of </w:t>
+              <w:t xml:space="preserve"> and for th</w:t>
+            </w:r>
+            <w:r>
+              <w:rPr>
+                <w:rFonts w:ascii="Arial" w:eastAsia="Arial" w:hAnsi="Arial" w:cs="Arial"/>
+                <w:color w:val="58524E"/>
+                <w:lang w:eastAsia="en-US"/>
+              </w:rPr>
+              <w:t xml:space="preserve">e organization of party: </w:t>
             </w:r>
             <w:proofErr w:type="spellStart"/>
             <w:r>
@@ -14341,7 +14011,7 @@
                 <w:color w:val="58524E"/>
                 <w:lang w:eastAsia="en-US"/>
               </w:rPr>
-              <w:t>animation</w:t>
+              <w:t>bookin</w:t>
             </w:r>
             <w:proofErr w:type="spellEnd"/>
             <w:r>
@@ -14350,15 +14020,7 @@
                 <w:color w:val="58524E"/>
                 <w:lang w:eastAsia="en-US"/>
               </w:rPr>
-              <w:t xml:space="preserve"> and for th</w:t>
-            </w:r>
-            <w:r>
-              <w:rPr>
-                <w:rFonts w:ascii="Arial" w:eastAsia="Arial" w:hAnsi="Arial" w:cs="Arial"/>
-                <w:color w:val="58524E"/>
-                <w:lang w:eastAsia="en-US"/>
-              </w:rPr>
-              <w:t xml:space="preserve">e </w:t>
+              <w:t xml:space="preserve">, </w:t>
             </w:r>
             <w:proofErr w:type="spellStart"/>
             <w:r>
@@ -14367,7 +14029,7 @@
                 <w:color w:val="58524E"/>
                 <w:lang w:eastAsia="en-US"/>
               </w:rPr>
-              <w:t>organization</w:t>
+              <w:t>animators</w:t>
             </w:r>
             <w:proofErr w:type="spellEnd"/>
             <w:r>
@@ -14376,7 +14038,23 @@
                 <w:color w:val="58524E"/>
                 <w:lang w:eastAsia="en-US"/>
               </w:rPr>
-              <w:t xml:space="preserve"> of party: </w:t>
+              <w:t xml:space="preserve"> and equipment</w:t>
+            </w:r>
+            <w:r>
+              <w:rPr>
+                <w:rFonts w:ascii="Arial" w:eastAsia="Arial" w:hAnsi="Arial" w:cs="Arial"/>
+                <w:color w:val="58524E"/>
+                <w:lang w:eastAsia="en-US"/>
+              </w:rPr>
+              <w:t xml:space="preserve"> management</w:t>
+            </w:r>
+            <w:r>
+              <w:rPr>
+                <w:rFonts w:ascii="Arial" w:eastAsia="Arial" w:hAnsi="Arial" w:cs="Arial"/>
+                <w:color w:val="58524E"/>
+                <w:lang w:eastAsia="en-US"/>
+              </w:rPr>
+              <w:t xml:space="preserve">, </w:t>
             </w:r>
             <w:proofErr w:type="spellStart"/>
             <w:r>
@@ -14385,7 +14063,7 @@
                 <w:color w:val="58524E"/>
                 <w:lang w:eastAsia="en-US"/>
               </w:rPr>
-              <w:t>bookin</w:t>
+              <w:t>financial</w:t>
             </w:r>
             <w:proofErr w:type="spellEnd"/>
             <w:r>
@@ -14394,7 +14072,7 @@
                 <w:color w:val="58524E"/>
                 <w:lang w:eastAsia="en-US"/>
               </w:rPr>
-              <w:t xml:space="preserve">, </w:t>
+              <w:t xml:space="preserve"> return, customer </w:t>
             </w:r>
             <w:proofErr w:type="spellStart"/>
             <w:r>
@@ -14403,7 +14081,7 @@
                 <w:color w:val="58524E"/>
                 <w:lang w:eastAsia="en-US"/>
               </w:rPr>
-              <w:t>animators</w:t>
+              <w:t>satisfaction</w:t>
             </w:r>
             <w:proofErr w:type="spellEnd"/>
             <w:r>
@@ -14412,7 +14090,7 @@
                 <w:color w:val="58524E"/>
                 <w:lang w:eastAsia="en-US"/>
               </w:rPr>
-              <w:t xml:space="preserve"> and </w:t>
+              <w:t xml:space="preserve"> and parties and </w:t>
             </w:r>
             <w:proofErr w:type="spellStart"/>
             <w:r>
@@ -14421,7 +14099,7 @@
                 <w:color w:val="58524E"/>
                 <w:lang w:eastAsia="en-US"/>
               </w:rPr>
-              <w:t>equipment</w:t>
+              <w:t>entertainers</w:t>
             </w:r>
             <w:proofErr w:type="spellEnd"/>
             <w:r>
@@ -14430,116 +14108,8 @@
                 <w:color w:val="58524E"/>
                 <w:lang w:eastAsia="en-US"/>
               </w:rPr>
-              <w:t xml:space="preserve"> management</w:t>
-            </w:r>
-            <w:r>
-              <w:rPr>
-                <w:rFonts w:ascii="Arial" w:eastAsia="Arial" w:hAnsi="Arial" w:cs="Arial"/>
-                <w:color w:val="58524E"/>
-                <w:lang w:eastAsia="en-US"/>
-              </w:rPr>
-              <w:t xml:space="preserve">, </w:t>
-            </w:r>
-            <w:proofErr w:type="spellStart"/>
-            <w:r>
-              <w:rPr>
-                <w:rFonts w:ascii="Arial" w:eastAsia="Arial" w:hAnsi="Arial" w:cs="Arial"/>
-                <w:color w:val="58524E"/>
-                <w:lang w:eastAsia="en-US"/>
-              </w:rPr>
-              <w:t>financial</w:t>
-            </w:r>
-            <w:proofErr w:type="spellEnd"/>
-            <w:r>
-              <w:rPr>
-                <w:rFonts w:ascii="Arial" w:eastAsia="Arial" w:hAnsi="Arial" w:cs="Arial"/>
-                <w:color w:val="58524E"/>
-                <w:lang w:eastAsia="en-US"/>
-              </w:rPr>
-              <w:t xml:space="preserve"> </w:t>
-            </w:r>
-            <w:proofErr w:type="spellStart"/>
-            <w:r>
-              <w:rPr>
-                <w:rFonts w:ascii="Arial" w:eastAsia="Arial" w:hAnsi="Arial" w:cs="Arial"/>
-                <w:color w:val="58524E"/>
-                <w:lang w:eastAsia="en-US"/>
-              </w:rPr>
-              <w:t>return</w:t>
-            </w:r>
-            <w:proofErr w:type="spellEnd"/>
-            <w:r>
-              <w:rPr>
-                <w:rFonts w:ascii="Arial" w:eastAsia="Arial" w:hAnsi="Arial" w:cs="Arial"/>
-                <w:color w:val="58524E"/>
-                <w:lang w:eastAsia="en-US"/>
-              </w:rPr>
-              <w:t xml:space="preserve">, </w:t>
-            </w:r>
-            <w:proofErr w:type="spellStart"/>
-            <w:r>
-              <w:rPr>
-                <w:rFonts w:ascii="Arial" w:eastAsia="Arial" w:hAnsi="Arial" w:cs="Arial"/>
-                <w:color w:val="58524E"/>
-                <w:lang w:eastAsia="en-US"/>
-              </w:rPr>
-              <w:t>customer</w:t>
-            </w:r>
-            <w:proofErr w:type="spellEnd"/>
-            <w:r>
-              <w:rPr>
-                <w:rFonts w:ascii="Arial" w:eastAsia="Arial" w:hAnsi="Arial" w:cs="Arial"/>
-                <w:color w:val="58524E"/>
-                <w:lang w:eastAsia="en-US"/>
-              </w:rPr>
-              <w:t xml:space="preserve"> </w:t>
-            </w:r>
-            <w:proofErr w:type="spellStart"/>
-            <w:r>
-              <w:rPr>
-                <w:rFonts w:ascii="Arial" w:eastAsia="Arial" w:hAnsi="Arial" w:cs="Arial"/>
-                <w:color w:val="58524E"/>
-                <w:lang w:eastAsia="en-US"/>
-              </w:rPr>
-              <w:t>satisfaction</w:t>
-            </w:r>
-            <w:proofErr w:type="spellEnd"/>
-            <w:r>
-              <w:rPr>
-                <w:rFonts w:ascii="Arial" w:eastAsia="Arial" w:hAnsi="Arial" w:cs="Arial"/>
-                <w:color w:val="58524E"/>
-                <w:lang w:eastAsia="en-US"/>
-              </w:rPr>
-              <w:t xml:space="preserve"> and parties and </w:t>
-            </w:r>
-            <w:proofErr w:type="spellStart"/>
-            <w:r>
-              <w:rPr>
-                <w:rFonts w:ascii="Arial" w:eastAsia="Arial" w:hAnsi="Arial" w:cs="Arial"/>
-                <w:color w:val="58524E"/>
-                <w:lang w:eastAsia="en-US"/>
-              </w:rPr>
-              <w:t>entertainers</w:t>
-            </w:r>
-            <w:proofErr w:type="spellEnd"/>
-            <w:r>
-              <w:rPr>
-                <w:rFonts w:ascii="Arial" w:eastAsia="Arial" w:hAnsi="Arial" w:cs="Arial"/>
-                <w:color w:val="58524E"/>
-                <w:lang w:eastAsia="en-US"/>
-              </w:rPr>
-              <w:t xml:space="preserve"> </w:t>
-            </w:r>
-            <w:proofErr w:type="spellStart"/>
-            <w:r>
-              <w:rPr>
-                <w:rFonts w:ascii="Arial" w:eastAsia="Arial" w:hAnsi="Arial" w:cs="Arial"/>
-                <w:color w:val="58524E"/>
-                <w:lang w:eastAsia="en-US"/>
-              </w:rPr>
-              <w:t>payments</w:t>
-            </w:r>
-            <w:proofErr w:type="spellEnd"/>
+              <w:t xml:space="preserve"> payments</w:t>
+            </w:r>
             <w:r>
               <w:rPr>
                 <w:rFonts w:ascii="Arial" w:eastAsia="Arial" w:hAnsi="Arial" w:cs="Arial"/>
@@ -14887,7 +14457,6 @@
                 <w:szCs w:val="20"/>
               </w:rPr>
             </w:pPr>
-            <w:proofErr w:type="spellStart"/>
             <w:r>
               <w:rPr>
                 <w:rFonts w:ascii="Arial" w:eastAsia="Georgia" w:hAnsi="Arial" w:cs="Arial"/>
@@ -14898,7 +14467,6 @@
               </w:rPr>
               <w:t>Projects</w:t>
             </w:r>
-            <w:proofErr w:type="spellEnd"/>
           </w:p>
         </w:tc>
         <w:tc>
@@ -14951,87 +14519,49 @@
                 <w:lang w:eastAsia="en-US"/>
               </w:rPr>
             </w:pPr>
+            <w:r>
+              <w:rPr>
+                <w:rFonts w:ascii="Arial" w:eastAsia="Arial" w:hAnsi="Arial" w:cs="Arial"/>
+                <w:b/>
+                <w:color w:val="58524E"/>
+                <w:lang w:eastAsia="en-US"/>
+              </w:rPr>
+              <w:t>Description</w:t>
+            </w:r>
+            <w:r>
+              <w:rPr>
+                <w:rFonts w:ascii="Arial" w:eastAsia="Arial" w:hAnsi="Arial" w:cs="Arial"/>
+                <w:b/>
+                <w:color w:val="58524E"/>
+                <w:lang w:eastAsia="en-US"/>
+              </w:rPr>
+              <w:t xml:space="preserve">: </w:t>
+            </w:r>
+            <w:r>
+              <w:rPr>
+                <w:rFonts w:ascii="Arial" w:eastAsia="Arial" w:hAnsi="Arial" w:cs="Arial"/>
+                <w:color w:val="58524E"/>
+                <w:lang w:eastAsia="en-US"/>
+              </w:rPr>
+              <w:t xml:space="preserve">Development of a web </w:t>
+            </w:r>
             <w:proofErr w:type="spellStart"/>
             <w:r>
               <w:rPr>
                 <w:rFonts w:ascii="Arial" w:eastAsia="Arial" w:hAnsi="Arial" w:cs="Arial"/>
-                <w:b/>
-                <w:color w:val="58524E"/>
-                <w:lang w:eastAsia="en-US"/>
-              </w:rPr>
-              <w:t>Description</w:t>
+                <w:color w:val="58524E"/>
+                <w:lang w:eastAsia="en-US"/>
+              </w:rPr>
+              <w:t>portal</w:t>
             </w:r>
             <w:proofErr w:type="spellEnd"/>
             <w:r>
               <w:rPr>
                 <w:rFonts w:ascii="Arial" w:eastAsia="Arial" w:hAnsi="Arial" w:cs="Arial"/>
-                <w:b/>
-                <w:color w:val="58524E"/>
-                <w:lang w:eastAsia="en-US"/>
-              </w:rPr>
-              <w:t xml:space="preserve">: </w:t>
-            </w:r>
-            <w:r>
-              <w:rPr>
-                <w:rFonts w:ascii="Arial" w:eastAsia="Arial" w:hAnsi="Arial" w:cs="Arial"/>
-                <w:color w:val="58524E"/>
-                <w:lang w:eastAsia="en-US"/>
-              </w:rPr>
-              <w:t xml:space="preserve">Development of a web </w:t>
-            </w:r>
-            <w:proofErr w:type="spellStart"/>
-            <w:r>
-              <w:rPr>
-                <w:rFonts w:ascii="Arial" w:eastAsia="Arial" w:hAnsi="Arial" w:cs="Arial"/>
-                <w:color w:val="58524E"/>
-                <w:lang w:eastAsia="en-US"/>
-              </w:rPr>
-              <w:t>portal</w:t>
-            </w:r>
-            <w:proofErr w:type="spellEnd"/>
-            <w:r>
-              <w:rPr>
-                <w:rFonts w:ascii="Arial" w:eastAsia="Arial" w:hAnsi="Arial" w:cs="Arial"/>
-                <w:color w:val="58524E"/>
-                <w:lang w:eastAsia="en-US"/>
-              </w:rPr>
-              <w:t xml:space="preserve"> for the multi-center </w:t>
-            </w:r>
-            <w:proofErr w:type="spellStart"/>
-            <w:r>
-              <w:rPr>
-                <w:rFonts w:ascii="Arial" w:eastAsia="Arial" w:hAnsi="Arial" w:cs="Arial"/>
-                <w:color w:val="58524E"/>
-                <w:lang w:eastAsia="en-US"/>
-              </w:rPr>
-              <w:t>reservation</w:t>
-            </w:r>
-            <w:proofErr w:type="spellEnd"/>
-            <w:r>
-              <w:rPr>
-                <w:rFonts w:ascii="Arial" w:eastAsia="Arial" w:hAnsi="Arial" w:cs="Arial"/>
-                <w:color w:val="58524E"/>
-                <w:lang w:eastAsia="en-US"/>
-              </w:rPr>
-              <w:t xml:space="preserve"> of </w:t>
-            </w:r>
-            <w:proofErr w:type="spellStart"/>
-            <w:r>
-              <w:rPr>
-                <w:rFonts w:ascii="Arial" w:eastAsia="Arial" w:hAnsi="Arial" w:cs="Arial"/>
-                <w:color w:val="58524E"/>
-                <w:lang w:eastAsia="en-US"/>
-              </w:rPr>
-              <w:t>health</w:t>
-            </w:r>
-            <w:proofErr w:type="spellEnd"/>
-            <w:r>
-              <w:rPr>
-                <w:rFonts w:ascii="Arial" w:eastAsia="Arial" w:hAnsi="Arial" w:cs="Arial"/>
-                <w:color w:val="58524E"/>
-                <w:lang w:eastAsia="en-US"/>
-              </w:rPr>
-              <w:t xml:space="preserve"> </w:t>
+                <w:color w:val="58524E"/>
+                <w:lang w:eastAsia="en-US"/>
+              </w:rPr>
+              <w:t xml:space="preserve"> for the multi-center reservation of health </w:t>
             </w:r>
             <w:proofErr w:type="spellStart"/>
             <w:r>
@@ -15197,7 +14727,6 @@
                 <w:lang w:eastAsia="en-US"/>
               </w:rPr>
             </w:pPr>
-            <w:proofErr w:type="spellStart"/>
             <w:r>
               <w:rPr>
                 <w:rFonts w:ascii="Arial" w:eastAsia="Arial" w:hAnsi="Arial" w:cs="Arial"/>
@@ -15207,7 +14736,6 @@
               </w:rPr>
               <w:t>Description</w:t>
             </w:r>
-            <w:proofErr w:type="spellEnd"/>
             <w:r>
               <w:rPr>
                 <w:rFonts w:ascii="Arial" w:eastAsia="Arial" w:hAnsi="Arial" w:cs="Arial"/>
@@ -15305,25 +14833,7 @@
                 <w:color w:val="58524E"/>
                 <w:lang w:eastAsia="en-US"/>
               </w:rPr>
-              <w:t xml:space="preserve"> with medical </w:t>
-            </w:r>
-            <w:proofErr w:type="spellStart"/>
-            <w:r>
-              <w:rPr>
-                <w:rFonts w:ascii="Arial" w:eastAsia="Arial" w:hAnsi="Arial" w:cs="Arial"/>
-                <w:color w:val="58524E"/>
-                <w:lang w:eastAsia="en-US"/>
-              </w:rPr>
-              <w:t>equipment</w:t>
-            </w:r>
-            <w:proofErr w:type="spellEnd"/>
-            <w:r>
-              <w:rPr>
-                <w:rFonts w:ascii="Arial" w:eastAsia="Arial" w:hAnsi="Arial" w:cs="Arial"/>
-                <w:color w:val="58524E"/>
-                <w:lang w:eastAsia="en-US"/>
-              </w:rPr>
-              <w:t xml:space="preserve"> for </w:t>
+              <w:t xml:space="preserve"> with medical equipment for </w:t>
             </w:r>
             <w:proofErr w:type="spellStart"/>
             <w:r>
@@ -15373,6 +14883,14 @@
                 <w:lang w:eastAsia="en-US"/>
               </w:rPr>
             </w:pPr>
+            <w:r>
+              <w:rPr>
+                <w:rFonts w:ascii="Arial" w:eastAsia="Arial" w:hAnsi="Arial" w:cs="Arial"/>
+                <w:color w:val="58524E"/>
+                <w:lang w:eastAsia="en-US"/>
+              </w:rPr>
+              <w:t xml:space="preserve">Implementation of a PACS (picture </w:t>
+            </w:r>
             <w:proofErr w:type="spellStart"/>
             <w:r>
               <w:rPr>
@@ -15380,7 +14898,7 @@
                 <w:color w:val="58524E"/>
                 <w:lang w:eastAsia="en-US"/>
               </w:rPr>
-              <w:t>Implementation</w:t>
+              <w:t>archiving</w:t>
             </w:r>
             <w:proofErr w:type="spellEnd"/>
             <w:r>
@@ -15389,79 +14907,7 @@
                 <w:color w:val="58524E"/>
                 <w:lang w:eastAsia="en-US"/>
               </w:rPr>
-              <w:t xml:space="preserve"> of a PACS (</w:t>
-            </w:r>
-            <w:proofErr w:type="spellStart"/>
-            <w:r>
-              <w:rPr>
-                <w:rFonts w:ascii="Arial" w:eastAsia="Arial" w:hAnsi="Arial" w:cs="Arial"/>
-                <w:color w:val="58524E"/>
-                <w:lang w:eastAsia="en-US"/>
-              </w:rPr>
-              <w:t>picture</w:t>
-            </w:r>
-            <w:proofErr w:type="spellEnd"/>
-            <w:r>
-              <w:rPr>
-                <w:rFonts w:ascii="Arial" w:eastAsia="Arial" w:hAnsi="Arial" w:cs="Arial"/>
-                <w:color w:val="58524E"/>
-                <w:lang w:eastAsia="en-US"/>
-              </w:rPr>
-              <w:t xml:space="preserve"> </w:t>
-            </w:r>
-            <w:proofErr w:type="spellStart"/>
-            <w:r>
-              <w:rPr>
-                <w:rFonts w:ascii="Arial" w:eastAsia="Arial" w:hAnsi="Arial" w:cs="Arial"/>
-                <w:color w:val="58524E"/>
-                <w:lang w:eastAsia="en-US"/>
-              </w:rPr>
-              <w:t>archiving</w:t>
-            </w:r>
-            <w:proofErr w:type="spellEnd"/>
-            <w:r>
-              <w:rPr>
-                <w:rFonts w:ascii="Arial" w:eastAsia="Arial" w:hAnsi="Arial" w:cs="Arial"/>
-                <w:color w:val="58524E"/>
-                <w:lang w:eastAsia="en-US"/>
-              </w:rPr>
-              <w:t xml:space="preserve"> and </w:t>
-            </w:r>
-            <w:proofErr w:type="spellStart"/>
-            <w:r>
-              <w:rPr>
-                <w:rFonts w:ascii="Arial" w:eastAsia="Arial" w:hAnsi="Arial" w:cs="Arial"/>
-                <w:color w:val="58524E"/>
-                <w:lang w:eastAsia="en-US"/>
-              </w:rPr>
-              <w:t>communication</w:t>
-            </w:r>
-            <w:proofErr w:type="spellEnd"/>
-            <w:r>
-              <w:rPr>
-                <w:rFonts w:ascii="Arial" w:eastAsia="Arial" w:hAnsi="Arial" w:cs="Arial"/>
-                <w:color w:val="58524E"/>
-                <w:lang w:eastAsia="en-US"/>
-              </w:rPr>
-              <w:t xml:space="preserve"> system) for the storage, transmission, display and </w:t>
-            </w:r>
-            <w:proofErr w:type="spellStart"/>
-            <w:r>
-              <w:rPr>
-                <w:rFonts w:ascii="Arial" w:eastAsia="Arial" w:hAnsi="Arial" w:cs="Arial"/>
-                <w:color w:val="58524E"/>
-                <w:lang w:eastAsia="en-US"/>
-              </w:rPr>
-              <w:t>printing</w:t>
-            </w:r>
-            <w:proofErr w:type="spellEnd"/>
-            <w:r>
-              <w:rPr>
-                <w:rFonts w:ascii="Arial" w:eastAsia="Arial" w:hAnsi="Arial" w:cs="Arial"/>
-                <w:color w:val="58524E"/>
-                <w:lang w:eastAsia="en-US"/>
-              </w:rPr>
-              <w:t xml:space="preserve"> of </w:t>
+              <w:t xml:space="preserve"> and communication system) for the storage, transmission, display and printing of </w:t>
             </w:r>
             <w:proofErr w:type="spellStart"/>
             <w:r>
@@ -15550,43 +14996,7 @@
                 <w:color w:val="58524E"/>
                 <w:lang w:eastAsia="en-US"/>
               </w:rPr>
-              <w:t xml:space="preserve">omplete management of a </w:t>
-            </w:r>
-            <w:proofErr w:type="spellStart"/>
-            <w:r>
-              <w:rPr>
-                <w:rFonts w:ascii="Arial" w:eastAsia="Arial" w:hAnsi="Arial" w:cs="Arial"/>
-                <w:color w:val="58524E"/>
-                <w:lang w:eastAsia="en-US"/>
-              </w:rPr>
-              <w:t>warehouse</w:t>
-            </w:r>
-            <w:proofErr w:type="spellEnd"/>
-            <w:r>
-              <w:rPr>
-                <w:rFonts w:ascii="Arial" w:eastAsia="Arial" w:hAnsi="Arial" w:cs="Arial"/>
-                <w:color w:val="58524E"/>
-                <w:lang w:eastAsia="en-US"/>
-              </w:rPr>
-              <w:t xml:space="preserve"> (</w:t>
-            </w:r>
-            <w:proofErr w:type="spellStart"/>
-            <w:r>
-              <w:rPr>
-                <w:rFonts w:ascii="Arial" w:eastAsia="Arial" w:hAnsi="Arial" w:cs="Arial"/>
-                <w:color w:val="58524E"/>
-                <w:lang w:eastAsia="en-US"/>
-              </w:rPr>
-              <w:t>Revenue</w:t>
-            </w:r>
-            <w:proofErr w:type="spellEnd"/>
-            <w:r>
-              <w:rPr>
-                <w:rFonts w:ascii="Arial" w:eastAsia="Arial" w:hAnsi="Arial" w:cs="Arial"/>
-                <w:color w:val="58524E"/>
-                <w:lang w:eastAsia="en-US"/>
-              </w:rPr>
-              <w:t xml:space="preserve">, </w:t>
+              <w:t xml:space="preserve">omplete management of a warehouse (Revenue, </w:t>
             </w:r>
             <w:proofErr w:type="spellStart"/>
             <w:r>
@@ -15796,7 +15206,6 @@
                 <w:lang w:eastAsia="en-US"/>
               </w:rPr>
             </w:pPr>
-            <w:proofErr w:type="spellStart"/>
             <w:r>
               <w:rPr>
                 <w:rFonts w:ascii="Arial" w:eastAsia="Arial" w:hAnsi="Arial" w:cs="Arial"/>
@@ -15806,7 +15215,6 @@
               </w:rPr>
               <w:t>Description</w:t>
             </w:r>
-            <w:proofErr w:type="spellEnd"/>
             <w:r>
               <w:rPr>
                 <w:rFonts w:ascii="Arial" w:eastAsia="Arial" w:hAnsi="Arial" w:cs="Arial"/>
@@ -16014,18 +15422,8 @@
                 <w:b/>
                 <w:color w:val="58524E"/>
               </w:rPr>
-              <w:t xml:space="preserve"> and other small </w:t>
-            </w:r>
-            <w:proofErr w:type="spellStart"/>
-            <w:r>
-              <w:rPr>
-                <w:rFonts w:ascii="Arial" w:eastAsia="Arial" w:hAnsi="Arial" w:cs="Arial"/>
-                <w:b/>
-                <w:color w:val="58524E"/>
-              </w:rPr>
-              <w:t>projects</w:t>
-            </w:r>
-            <w:proofErr w:type="spellEnd"/>
+              <w:t xml:space="preserve"> and other small projects</w:t>
+            </w:r>
             <w:r>
               <w:rPr>
                 <w:rFonts w:ascii="Arial" w:eastAsia="Arial" w:hAnsi="Arial" w:cs="Arial"/>
@@ -17819,29 +17217,7 @@
           <w:sz w:val="40"/>
           <w:szCs w:val="40"/>
         </w:rPr>
-        <w:t xml:space="preserve">ersonal </w:t>
-      </w:r>
-      <w:proofErr w:type="spellStart"/>
-      <w:r>
-        <w:rPr>
-          <w:rFonts w:ascii="Georgia" w:eastAsia="Georgia" w:hAnsi="Georgia" w:cs="Georgia"/>
-          <w:color w:val="0071A8"/>
-          <w:position w:val="-1"/>
-          <w:sz w:val="40"/>
-          <w:szCs w:val="40"/>
-        </w:rPr>
-        <w:t>projects</w:t>
-      </w:r>
-      <w:proofErr w:type="spellEnd"/>
-      <w:r>
-        <w:rPr>
-          <w:rFonts w:ascii="Georgia" w:eastAsia="Georgia" w:hAnsi="Georgia" w:cs="Georgia"/>
-          <w:color w:val="0071A8"/>
-          <w:position w:val="-1"/>
-          <w:sz w:val="40"/>
-          <w:szCs w:val="40"/>
-        </w:rPr>
-        <w:t xml:space="preserve"> and</w:t>
+        <w:t>ersonal projects and</w:t>
       </w:r>
       <w:r>
         <w:rPr>
@@ -18066,7 +17442,6 @@
                 <w:szCs w:val="20"/>
               </w:rPr>
             </w:pPr>
-            <w:proofErr w:type="spellStart"/>
             <w:r>
               <w:rPr>
                 <w:rFonts w:ascii="Arial" w:eastAsia="Georgia" w:hAnsi="Arial" w:cs="Arial"/>
@@ -18074,29 +17449,8 @@
                 <w:sz w:val="20"/>
                 <w:szCs w:val="20"/>
               </w:rPr>
-              <w:t>Founder</w:t>
-            </w:r>
-            <w:proofErr w:type="spellEnd"/>
-            <w:r>
-              <w:rPr>
-                <w:rFonts w:ascii="Arial" w:eastAsia="Georgia" w:hAnsi="Arial" w:cs="Arial"/>
-                <w:color w:val="58524E"/>
-                <w:sz w:val="20"/>
-                <w:szCs w:val="20"/>
-              </w:rPr>
-              <w:t xml:space="preserve"> and Software </w:t>
-            </w:r>
-            <w:proofErr w:type="spellStart"/>
-            <w:r>
-              <w:rPr>
-                <w:rFonts w:ascii="Arial" w:eastAsia="Georgia" w:hAnsi="Arial" w:cs="Arial"/>
-                <w:color w:val="58524E"/>
-                <w:sz w:val="20"/>
-                <w:szCs w:val="20"/>
-              </w:rPr>
-              <w:t>developer</w:t>
-            </w:r>
-            <w:proofErr w:type="spellEnd"/>
+              <w:t>Founder and Software developer</w:t>
+            </w:r>
           </w:p>
         </w:tc>
       </w:tr>
@@ -18121,7 +17475,6 @@
                 <w:szCs w:val="20"/>
               </w:rPr>
             </w:pPr>
-            <w:proofErr w:type="spellStart"/>
             <w:r>
               <w:rPr>
                 <w:rFonts w:ascii="Arial" w:eastAsia="Georgia" w:hAnsi="Arial" w:cs="Arial"/>
@@ -18132,7 +17485,6 @@
               </w:rPr>
               <w:t>Description</w:t>
             </w:r>
-            <w:proofErr w:type="spellEnd"/>
           </w:p>
         </w:tc>
         <w:tc>
@@ -18292,7 +17644,6 @@
               </w:rPr>
               <w:t xml:space="preserve">. </w:t>
             </w:r>
-            <w:proofErr w:type="spellStart"/>
             <w:r>
               <w:rPr>
                 <w:rFonts w:ascii="Arial" w:eastAsia="Georgia" w:hAnsi="Arial" w:cs="Arial"/>
@@ -18300,17 +17651,7 @@
                 <w:sz w:val="20"/>
                 <w:szCs w:val="20"/>
               </w:rPr>
-              <w:t>Views</w:t>
-            </w:r>
-            <w:proofErr w:type="spellEnd"/>
-            <w:r>
-              <w:rPr>
-                <w:rFonts w:ascii="Arial" w:eastAsia="Georgia" w:hAnsi="Arial" w:cs="Arial"/>
-                <w:color w:val="58524E"/>
-                <w:sz w:val="20"/>
-                <w:szCs w:val="20"/>
-              </w:rPr>
-              <w:t xml:space="preserve"> for </w:t>
+              <w:t xml:space="preserve">Views for </w:t>
             </w:r>
             <w:proofErr w:type="spellStart"/>
             <w:r>
@@ -18797,7 +18138,6 @@
                 <w:szCs w:val="20"/>
               </w:rPr>
             </w:pPr>
-            <w:proofErr w:type="spellStart"/>
             <w:r>
               <w:rPr>
                 <w:rFonts w:ascii="Arial" w:eastAsia="Georgia" w:hAnsi="Arial" w:cs="Arial"/>
@@ -18814,29 +18154,8 @@
                 <w:sz w:val="20"/>
                 <w:szCs w:val="20"/>
               </w:rPr>
-              <w:t>under</w:t>
-            </w:r>
-            <w:proofErr w:type="spellEnd"/>
-            <w:r>
-              <w:rPr>
-                <w:rFonts w:ascii="Arial" w:eastAsia="Georgia" w:hAnsi="Arial" w:cs="Arial"/>
-                <w:color w:val="58524E"/>
-                <w:sz w:val="20"/>
-                <w:szCs w:val="20"/>
-              </w:rPr>
-              <w:t xml:space="preserve"> and Software </w:t>
-            </w:r>
-            <w:proofErr w:type="spellStart"/>
-            <w:r>
-              <w:rPr>
-                <w:rFonts w:ascii="Arial" w:eastAsia="Georgia" w:hAnsi="Arial" w:cs="Arial"/>
-                <w:color w:val="58524E"/>
-                <w:sz w:val="20"/>
-                <w:szCs w:val="20"/>
-              </w:rPr>
-              <w:t>developer</w:t>
-            </w:r>
-            <w:proofErr w:type="spellEnd"/>
+              <w:t>under and Software developer</w:t>
+            </w:r>
           </w:p>
         </w:tc>
       </w:tr>
@@ -18861,7 +18180,6 @@
                 <w:szCs w:val="20"/>
               </w:rPr>
             </w:pPr>
-            <w:proofErr w:type="spellStart"/>
             <w:r>
               <w:rPr>
                 <w:rFonts w:ascii="Arial" w:eastAsia="Georgia" w:hAnsi="Arial" w:cs="Arial"/>
@@ -18872,7 +18190,6 @@
               </w:rPr>
               <w:t>Description</w:t>
             </w:r>
-            <w:proofErr w:type="spellEnd"/>
           </w:p>
         </w:tc>
         <w:tc>
@@ -18912,7 +18229,6 @@
               </w:rPr>
               <w:t xml:space="preserve"> </w:t>
             </w:r>
-            <w:proofErr w:type="spellStart"/>
             <w:r>
               <w:rPr>
                 <w:rFonts w:ascii="Arial" w:eastAsia="Georgia" w:hAnsi="Arial" w:cs="Arial"/>
@@ -18922,7 +18238,6 @@
               </w:rPr>
               <w:t>implementation</w:t>
             </w:r>
-            <w:proofErr w:type="spellEnd"/>
             <w:r>
               <w:rPr>
                 <w:rFonts w:ascii="Arial" w:eastAsia="Georgia" w:hAnsi="Arial" w:cs="Arial"/>
@@ -19199,7 +18514,6 @@
                 <w:szCs w:val="20"/>
               </w:rPr>
             </w:pPr>
-            <w:proofErr w:type="spellStart"/>
             <w:r>
               <w:rPr>
                 <w:rFonts w:ascii="Arial" w:eastAsia="Georgia" w:hAnsi="Arial" w:cs="Arial"/>
@@ -19207,29 +18521,8 @@
                 <w:sz w:val="20"/>
                 <w:szCs w:val="20"/>
               </w:rPr>
-              <w:t>Founder</w:t>
-            </w:r>
-            <w:proofErr w:type="spellEnd"/>
-            <w:r>
-              <w:rPr>
-                <w:rFonts w:ascii="Arial" w:eastAsia="Georgia" w:hAnsi="Arial" w:cs="Arial"/>
-                <w:color w:val="58524E"/>
-                <w:sz w:val="20"/>
-                <w:szCs w:val="20"/>
-              </w:rPr>
-              <w:t xml:space="preserve"> and Software </w:t>
-            </w:r>
-            <w:proofErr w:type="spellStart"/>
-            <w:r>
-              <w:rPr>
-                <w:rFonts w:ascii="Arial" w:eastAsia="Georgia" w:hAnsi="Arial" w:cs="Arial"/>
-                <w:color w:val="58524E"/>
-                <w:sz w:val="20"/>
-                <w:szCs w:val="20"/>
-              </w:rPr>
-              <w:t>developer</w:t>
-            </w:r>
-            <w:proofErr w:type="spellEnd"/>
+              <w:t>Founder and Software developer</w:t>
+            </w:r>
           </w:p>
         </w:tc>
       </w:tr>
@@ -19254,7 +18547,6 @@
                 <w:szCs w:val="20"/>
               </w:rPr>
             </w:pPr>
-            <w:proofErr w:type="spellStart"/>
             <w:r>
               <w:rPr>
                 <w:rFonts w:ascii="Arial" w:eastAsia="Georgia" w:hAnsi="Arial" w:cs="Arial"/>
@@ -19265,7 +18557,6 @@
               </w:rPr>
               <w:t>Description</w:t>
             </w:r>
-            <w:proofErr w:type="spellEnd"/>
           </w:p>
         </w:tc>
         <w:tc>
@@ -19294,7 +18585,7 @@
                 <w:sz w:val="20"/>
                 <w:szCs w:val="20"/>
               </w:rPr>
-              <w:t>Library for import / export of data in fixed-</w:t>
+              <w:t xml:space="preserve">Library for import / export of data in fixed-length files, </w:t>
             </w:r>
             <w:proofErr w:type="spellStart"/>
             <w:r>
@@ -19304,7 +18595,7 @@
                 <w:sz w:val="20"/>
                 <w:szCs w:val="20"/>
               </w:rPr>
-              <w:t>length</w:t>
+              <w:t>delimited</w:t>
             </w:r>
             <w:proofErr w:type="spellEnd"/>
             <w:r>
@@ -19314,7 +18605,7 @@
                 <w:sz w:val="20"/>
                 <w:szCs w:val="20"/>
               </w:rPr>
-              <w:t xml:space="preserve"> files, </w:t>
+              <w:t xml:space="preserve">, Excel </w:t>
             </w:r>
             <w:proofErr w:type="spellStart"/>
             <w:r>
@@ -19324,7 +18615,7 @@
                 <w:sz w:val="20"/>
                 <w:szCs w:val="20"/>
               </w:rPr>
-              <w:t>delimited</w:t>
+              <w:t>typed</w:t>
             </w:r>
             <w:proofErr w:type="spellEnd"/>
             <w:r>
@@ -19334,39 +18625,8 @@
                 <w:sz w:val="20"/>
                 <w:szCs w:val="20"/>
               </w:rPr>
-              <w:t xml:space="preserve">, Excel </w:t>
-            </w:r>
-            <w:proofErr w:type="spellStart"/>
-            <w:r>
-              <w:rPr>
-                <w:rFonts w:ascii="Arial" w:eastAsia="Georgia" w:hAnsi="Arial" w:cs="Arial"/>
-                <w:color w:val="58524E"/>
-                <w:sz w:val="20"/>
-                <w:szCs w:val="20"/>
-              </w:rPr>
-              <w:t>typed</w:t>
-            </w:r>
-            <w:proofErr w:type="spellEnd"/>
-            <w:r>
-              <w:rPr>
-                <w:rFonts w:ascii="Arial" w:eastAsia="Georgia" w:hAnsi="Arial" w:cs="Arial"/>
-                <w:color w:val="58524E"/>
-                <w:sz w:val="20"/>
-                <w:szCs w:val="20"/>
-              </w:rPr>
-              <w:t xml:space="preserve"> </w:t>
-            </w:r>
-            <w:proofErr w:type="spellStart"/>
-            <w:r>
-              <w:rPr>
-                <w:rFonts w:ascii="Arial" w:eastAsia="Georgia" w:hAnsi="Arial" w:cs="Arial"/>
-                <w:color w:val="58524E"/>
-                <w:sz w:val="20"/>
-                <w:szCs w:val="20"/>
-              </w:rPr>
-              <w:t>objects</w:t>
-            </w:r>
-            <w:proofErr w:type="spellEnd"/>
+              <w:t xml:space="preserve"> objects</w:t>
+            </w:r>
           </w:p>
         </w:tc>
       </w:tr>
@@ -19628,31 +18888,13 @@
                 <w:lang w:eastAsia="en-US"/>
               </w:rPr>
             </w:pPr>
-            <w:proofErr w:type="spellStart"/>
             <w:r>
               <w:rPr>
                 <w:rFonts w:ascii="Arial" w:eastAsia="Georgia" w:hAnsi="Arial" w:cs="Arial"/>
                 <w:color w:val="58524E"/>
               </w:rPr>
-              <w:t>Founder</w:t>
-            </w:r>
-            <w:proofErr w:type="spellEnd"/>
-            <w:r>
-              <w:rPr>
-                <w:rFonts w:ascii="Arial" w:eastAsia="Georgia" w:hAnsi="Arial" w:cs="Arial"/>
-                <w:color w:val="58524E"/>
-              </w:rPr>
-              <w:t xml:space="preserve"> and Software </w:t>
-            </w:r>
-            <w:proofErr w:type="spellStart"/>
-            <w:r>
-              <w:rPr>
-                <w:rFonts w:ascii="Arial" w:eastAsia="Georgia" w:hAnsi="Arial" w:cs="Arial"/>
-                <w:color w:val="58524E"/>
-              </w:rPr>
-              <w:t>developer</w:t>
-            </w:r>
-            <w:proofErr w:type="spellEnd"/>
+              <w:t>Founder and Software developer</w:t>
+            </w:r>
           </w:p>
         </w:tc>
       </w:tr>
@@ -19677,7 +18919,6 @@
                 <w:szCs w:val="20"/>
               </w:rPr>
             </w:pPr>
-            <w:proofErr w:type="spellStart"/>
             <w:r>
               <w:rPr>
                 <w:rFonts w:ascii="Arial" w:eastAsia="Georgia" w:hAnsi="Arial" w:cs="Arial"/>
@@ -19688,7 +18929,6 @@
               </w:rPr>
               <w:t>Description</w:t>
             </w:r>
-            <w:proofErr w:type="spellEnd"/>
           </w:p>
         </w:tc>
         <w:tc>
@@ -19709,23 +18949,13 @@
                 <w:color w:val="58524E"/>
               </w:rPr>
             </w:pPr>
-            <w:proofErr w:type="spellStart"/>
-            <w:r>
-              <w:rPr>
-                <w:rFonts w:ascii="Arial" w:eastAsia="Arial" w:hAnsi="Arial" w:cs="Arial"/>
-                <w:color w:val="58524E"/>
-                <w:lang w:eastAsia="en-US"/>
-              </w:rPr>
-              <w:t>Implementation</w:t>
-            </w:r>
-            <w:proofErr w:type="spellEnd"/>
-            <w:r>
-              <w:rPr>
-                <w:rFonts w:ascii="Arial" w:eastAsia="Arial" w:hAnsi="Arial" w:cs="Arial"/>
-                <w:color w:val="58524E"/>
-                <w:lang w:eastAsia="en-US"/>
-              </w:rPr>
-              <w:t xml:space="preserve"> of the game of </w:t>
+            <w:r>
+              <w:rPr>
+                <w:rFonts w:ascii="Arial" w:eastAsia="Arial" w:hAnsi="Arial" w:cs="Arial"/>
+                <w:color w:val="58524E"/>
+                <w:lang w:eastAsia="en-US"/>
+              </w:rPr>
+              <w:t xml:space="preserve">Implementation of the game of </w:t>
             </w:r>
             <w:proofErr w:type="spellStart"/>
             <w:r>
@@ -20025,31 +19255,13 @@
                 <w:lang w:eastAsia="en-US"/>
               </w:rPr>
             </w:pPr>
-            <w:proofErr w:type="spellStart"/>
             <w:r>
               <w:rPr>
                 <w:rFonts w:ascii="Arial" w:eastAsia="Georgia" w:hAnsi="Arial" w:cs="Arial"/>
                 <w:color w:val="58524E"/>
               </w:rPr>
-              <w:t>Founder</w:t>
-            </w:r>
-            <w:proofErr w:type="spellEnd"/>
-            <w:r>
-              <w:rPr>
-                <w:rFonts w:ascii="Arial" w:eastAsia="Georgia" w:hAnsi="Arial" w:cs="Arial"/>
-                <w:color w:val="58524E"/>
-              </w:rPr>
-              <w:t xml:space="preserve"> and Software </w:t>
-            </w:r>
-            <w:proofErr w:type="spellStart"/>
-            <w:r>
-              <w:rPr>
-                <w:rFonts w:ascii="Arial" w:eastAsia="Georgia" w:hAnsi="Arial" w:cs="Arial"/>
-                <w:color w:val="58524E"/>
-              </w:rPr>
-              <w:t>developer</w:t>
-            </w:r>
-            <w:proofErr w:type="spellEnd"/>
+              <w:t>Founder and Software developer</w:t>
+            </w:r>
           </w:p>
         </w:tc>
       </w:tr>
@@ -20074,7 +19286,6 @@
                 <w:szCs w:val="20"/>
               </w:rPr>
             </w:pPr>
-            <w:proofErr w:type="spellStart"/>
             <w:r>
               <w:rPr>
                 <w:rFonts w:ascii="Arial" w:eastAsia="Georgia" w:hAnsi="Arial" w:cs="Arial"/>
@@ -20085,7 +19296,6 @@
               </w:rPr>
               <w:t>Description</w:t>
             </w:r>
-            <w:proofErr w:type="spellEnd"/>
           </w:p>
         </w:tc>
         <w:tc>
@@ -20106,41 +19316,13 @@
                 <w:color w:val="58524E"/>
               </w:rPr>
             </w:pPr>
-            <w:proofErr w:type="spellStart"/>
-            <w:r>
-              <w:rPr>
-                <w:rFonts w:ascii="Arial" w:eastAsia="Arial" w:hAnsi="Arial" w:cs="Arial"/>
-                <w:color w:val="58524E"/>
-                <w:lang w:eastAsia="en-US"/>
-              </w:rPr>
-              <w:t>Implementation</w:t>
-            </w:r>
-            <w:proofErr w:type="spellEnd"/>
-            <w:r>
-              <w:rPr>
-                <w:rFonts w:ascii="Arial" w:eastAsia="Arial" w:hAnsi="Arial" w:cs="Arial"/>
-                <w:color w:val="58524E"/>
-                <w:lang w:eastAsia="en-US"/>
-              </w:rPr>
-              <w:t xml:space="preserve"> of the Tetris game with the </w:t>
-            </w:r>
-            <w:proofErr w:type="spellStart"/>
-            <w:r>
-              <w:rPr>
-                <w:rFonts w:ascii="Arial" w:eastAsia="Arial" w:hAnsi="Arial" w:cs="Arial"/>
-                <w:color w:val="58524E"/>
-                <w:lang w:eastAsia="en-US"/>
-              </w:rPr>
-              <w:t>possibility</w:t>
-            </w:r>
-            <w:proofErr w:type="spellEnd"/>
-            <w:r>
-              <w:rPr>
-                <w:rFonts w:ascii="Arial" w:eastAsia="Arial" w:hAnsi="Arial" w:cs="Arial"/>
-                <w:color w:val="58524E"/>
-                <w:lang w:eastAsia="en-US"/>
-              </w:rPr>
-              <w:t xml:space="preserve"> of </w:t>
+            <w:r>
+              <w:rPr>
+                <w:rFonts w:ascii="Arial" w:eastAsia="Arial" w:hAnsi="Arial" w:cs="Arial"/>
+                <w:color w:val="58524E"/>
+                <w:lang w:eastAsia="en-US"/>
+              </w:rPr>
+              <w:t xml:space="preserve">Implementation of the Tetris game with the possibility of </w:t>
             </w:r>
             <w:proofErr w:type="spellStart"/>
             <w:r>
@@ -22528,7 +21710,7 @@
 </file>
 
 <file path=customXml/itemProps1.xml><?xml version="1.0" encoding="utf-8"?>
-<ds:datastoreItem xmlns:ds="http://schemas.openxmlformats.org/officeDocument/2006/customXml" ds:itemID="{8AEF69FA-6BB5-4DC9-9B4D-7A39E8DFFF6F}">
+<ds:datastoreItem xmlns:ds="http://schemas.openxmlformats.org/officeDocument/2006/customXml" ds:itemID="{261969DD-BA41-4FD6-B66F-88E0E23B426C}">
   <ds:schemaRefs>
     <ds:schemaRef ds:uri="http://schemas.openxmlformats.org/officeDocument/2006/bibliography"/>
   </ds:schemaRefs>

</xml_diff>